<commit_message>
google cloud walkthrough video
</commit_message>
<xml_diff>
--- a/week01/assignment/google-cloud-deploy.docx
+++ b/week01/assignment/google-cloud-deploy.docx
@@ -202,11 +202,33 @@
           <w:numId w:val="1"/>
         </w:numPr>
       </w:pPr>
-      <w:r>
-        <w:rPr>
-          <w:rStyle w:val="VerbatimChar"/>
-        </w:rPr>
-        <w:t>ssh-keygen -t rsa -b 4096 -C "your_email@example.com"</w:t>
+      <w:proofErr w:type="spellStart"/>
+      <w:r>
+        <w:rPr>
+          <w:rStyle w:val="VerbatimChar"/>
+        </w:rPr>
+        <w:t>ssh</w:t>
+      </w:r>
+      <w:proofErr w:type="spellEnd"/>
+      <w:r>
+        <w:rPr>
+          <w:rStyle w:val="VerbatimChar"/>
+        </w:rPr>
+        <w:t xml:space="preserve">-keygen -t </w:t>
+      </w:r>
+      <w:proofErr w:type="spellStart"/>
+      <w:r>
+        <w:rPr>
+          <w:rStyle w:val="VerbatimChar"/>
+        </w:rPr>
+        <w:t>rsa</w:t>
+      </w:r>
+      <w:proofErr w:type="spellEnd"/>
+      <w:r>
+        <w:rPr>
+          <w:rStyle w:val="VerbatimChar"/>
+        </w:rPr>
+        <w:t xml:space="preserve"> -b 4096 -C "your_email@example.com"</w:t>
       </w:r>
     </w:p>
     <w:p>
@@ -236,7 +258,31 @@
         <w:pStyle w:val="FirstParagraph"/>
       </w:pPr>
       <w:r>
-        <w:t>This command generates a new SSH key, using the provided email as a label. Your public key will be saved in the file ~/.ssh/id_rsa.pub and your private key will be saved in the file ~/.ssh/id_rsa.</w:t>
+        <w:t>This command generates a new SSH key, using the provided email as a label. Your public key will be saved in the file ~/.</w:t>
+      </w:r>
+      <w:proofErr w:type="spellStart"/>
+      <w:r>
+        <w:t>ssh</w:t>
+      </w:r>
+      <w:proofErr w:type="spellEnd"/>
+      <w:r>
+        <w:t>/id_rsa.pub and your private key will be saved in the file ~/.</w:t>
+      </w:r>
+      <w:proofErr w:type="spellStart"/>
+      <w:r>
+        <w:t>ssh</w:t>
+      </w:r>
+      <w:proofErr w:type="spellEnd"/>
+      <w:r>
+        <w:t>/</w:t>
+      </w:r>
+      <w:proofErr w:type="spellStart"/>
+      <w:r>
+        <w:t>id_rsa</w:t>
+      </w:r>
+      <w:proofErr w:type="spellEnd"/>
+      <w:r>
+        <w:t>.</w:t>
       </w:r>
     </w:p>
     <w:p>
@@ -289,12 +335,14 @@
       <w:r>
         <w:t xml:space="preserve"> (where </w:t>
       </w:r>
+      <w:proofErr w:type="spellStart"/>
       <w:r>
         <w:rPr>
           <w:rStyle w:val="VerbatimChar"/>
         </w:rPr>
         <w:t>xx.xx</w:t>
       </w:r>
+      <w:proofErr w:type="spellEnd"/>
       <w:r>
         <w:t xml:space="preserve"> is the latest version number).</w:t>
       </w:r>
@@ -323,12 +371,14 @@
       <w:r>
         <w:t xml:space="preserve">Search for and open </w:t>
       </w:r>
+      <w:proofErr w:type="spellStart"/>
       <w:r>
         <w:rPr>
           <w:rStyle w:val="VerbatimChar"/>
         </w:rPr>
         <w:t>PuTTYgen</w:t>
       </w:r>
+      <w:proofErr w:type="spellEnd"/>
       <w:r>
         <w:t xml:space="preserve"> from the Start menu.</w:t>
       </w:r>
@@ -988,7 +1038,7 @@
           <w:noProof/>
         </w:rPr>
         <w:drawing>
-          <wp:inline distT="0" distB="0" distL="0" distR="0" wp14:anchorId="4C59D19A" wp14:editId="4E761834">
+          <wp:inline distT="0" distB="0" distL="0" distR="0" wp14:anchorId="4C59D19A" wp14:editId="6C82960B">
             <wp:extent cx="2940908" cy="3348426"/>
             <wp:effectExtent l="0" t="0" r="5715" b="4445"/>
             <wp:docPr id="1580586056" name="Picture 16" descr="A screenshot of a computer&#10;&#10;Description automatically generated"/>
@@ -1485,11 +1535,19 @@
           <w:sz w:val="24"/>
         </w:rPr>
       </w:pPr>
-      <w:r>
-        <w:rPr>
-          <w:rStyle w:val="VerbatimChar"/>
-        </w:rPr>
-        <w:t>ssh USER@EXTERNALIP</w:t>
+      <w:proofErr w:type="spellStart"/>
+      <w:r>
+        <w:rPr>
+          <w:rStyle w:val="VerbatimChar"/>
+        </w:rPr>
+        <w:t>ssh</w:t>
+      </w:r>
+      <w:proofErr w:type="spellEnd"/>
+      <w:r>
+        <w:rPr>
+          <w:rStyle w:val="VerbatimChar"/>
+        </w:rPr>
+        <w:t xml:space="preserve"> USER@EXTERNALIP</w:t>
       </w:r>
     </w:p>
     <w:p>
@@ -1755,11 +1813,19 @@
           <w:numId w:val="1"/>
         </w:numPr>
       </w:pPr>
-      <w:r>
-        <w:rPr>
-          <w:rStyle w:val="VerbatimChar"/>
-        </w:rPr>
-        <w:t>chmod +x setup.sh</w:t>
+      <w:proofErr w:type="spellStart"/>
+      <w:r>
+        <w:rPr>
+          <w:rStyle w:val="VerbatimChar"/>
+        </w:rPr>
+        <w:t>chmod</w:t>
+      </w:r>
+      <w:proofErr w:type="spellEnd"/>
+      <w:r>
+        <w:rPr>
+          <w:rStyle w:val="VerbatimChar"/>
+        </w:rPr>
+        <w:t xml:space="preserve"> +x setup.sh</w:t>
       </w:r>
     </w:p>
     <w:p>
@@ -1782,11 +1848,19 @@
           <w:numId w:val="1"/>
         </w:numPr>
       </w:pPr>
-      <w:r>
-        <w:rPr>
-          <w:rStyle w:val="VerbatimChar"/>
-        </w:rPr>
-        <w:t>sudo ./setup.sh</w:t>
+      <w:proofErr w:type="spellStart"/>
+      <w:r>
+        <w:rPr>
+          <w:rStyle w:val="VerbatimChar"/>
+        </w:rPr>
+        <w:t>sudo</w:t>
+      </w:r>
+      <w:proofErr w:type="spellEnd"/>
+      <w:r>
+        <w:rPr>
+          <w:rStyle w:val="VerbatimChar"/>
+        </w:rPr>
+        <w:t xml:space="preserve"> ./setup.sh</w:t>
       </w:r>
     </w:p>
     <w:p>
@@ -1797,7 +1871,15 @@
         </w:numPr>
       </w:pPr>
       <w:r>
-        <w:t>This will install Docker and Docker Compose, and clone the Bellevue Big Data repository.</w:t>
+        <w:t xml:space="preserve">This will install Docker and Docker </w:t>
+      </w:r>
+      <w:proofErr w:type="gramStart"/>
+      <w:r>
+        <w:t>Compose, and</w:t>
+      </w:r>
+      <w:proofErr w:type="gramEnd"/>
+      <w:r>
+        <w:t xml:space="preserve"> clone the Bellevue Big Data repository.</w:t>
       </w:r>
     </w:p>
     <w:p>
@@ -1825,17 +1907,33 @@
         <w:rPr>
           <w:rStyle w:val="VerbatimChar"/>
         </w:rPr>
-        <w:t>cd bellevue-bigdata</w:t>
+        <w:t xml:space="preserve">cd </w:t>
+      </w:r>
+      <w:proofErr w:type="spellStart"/>
+      <w:r>
+        <w:rPr>
+          <w:rStyle w:val="VerbatimChar"/>
+        </w:rPr>
+        <w:t>bellevue</w:t>
+      </w:r>
+      <w:proofErr w:type="spellEnd"/>
+      <w:r>
+        <w:rPr>
+          <w:rStyle w:val="VerbatimChar"/>
+        </w:rPr>
+        <w:t>-bigdata</w:t>
       </w:r>
       <w:r>
         <w:t xml:space="preserve"> and hit </w:t>
       </w:r>
+      <w:proofErr w:type="gramStart"/>
       <w:r>
         <w:rPr>
           <w:rStyle w:val="VerbatimChar"/>
         </w:rPr>
         <w:t>Enter</w:t>
       </w:r>
+      <w:proofErr w:type="gramEnd"/>
     </w:p>
     <w:p>
       <w:pPr>
@@ -1848,39 +1946,61 @@
       <w:r>
         <w:t xml:space="preserve">You should now see several directories: </w:t>
       </w:r>
-      <w:r>
-        <w:rPr>
-          <w:rStyle w:val="VerbatimChar"/>
-        </w:rPr>
-        <w:t>hadoop-hive-spark-hbase</w:t>
-      </w:r>
+      <w:proofErr w:type="spellStart"/>
+      <w:r>
+        <w:rPr>
+          <w:rStyle w:val="VerbatimChar"/>
+        </w:rPr>
+        <w:t>hadoop</w:t>
+      </w:r>
+      <w:proofErr w:type="spellEnd"/>
+      <w:r>
+        <w:rPr>
+          <w:rStyle w:val="VerbatimChar"/>
+        </w:rPr>
+        <w:t>-hive-spark-</w:t>
+      </w:r>
+      <w:proofErr w:type="spellStart"/>
+      <w:r>
+        <w:rPr>
+          <w:rStyle w:val="VerbatimChar"/>
+        </w:rPr>
+        <w:t>hbase</w:t>
+      </w:r>
+      <w:proofErr w:type="spellEnd"/>
       <w:r>
         <w:t xml:space="preserve">, </w:t>
       </w:r>
+      <w:proofErr w:type="spellStart"/>
       <w:r>
         <w:rPr>
           <w:rStyle w:val="VerbatimChar"/>
         </w:rPr>
         <w:t>kafka</w:t>
       </w:r>
+      <w:proofErr w:type="spellEnd"/>
       <w:r>
         <w:t xml:space="preserve">, </w:t>
       </w:r>
+      <w:proofErr w:type="spellStart"/>
       <w:r>
         <w:rPr>
           <w:rStyle w:val="VerbatimChar"/>
         </w:rPr>
         <w:t>nifi</w:t>
       </w:r>
+      <w:proofErr w:type="spellEnd"/>
       <w:r>
         <w:t xml:space="preserve">, and </w:t>
       </w:r>
+      <w:proofErr w:type="spellStart"/>
       <w:r>
         <w:rPr>
           <w:rStyle w:val="VerbatimChar"/>
         </w:rPr>
         <w:t>solr</w:t>
       </w:r>
+      <w:proofErr w:type="spellEnd"/>
       <w:r>
         <w:t xml:space="preserve">. Each contains a </w:t>
       </w:r>
@@ -1888,17 +2008,27 @@
         <w:rPr>
           <w:rStyle w:val="VerbatimChar"/>
         </w:rPr>
-        <w:t>docker-compose.yml</w:t>
-      </w:r>
+        <w:t>docker-</w:t>
+      </w:r>
+      <w:proofErr w:type="spellStart"/>
+      <w:r>
+        <w:rPr>
+          <w:rStyle w:val="VerbatimChar"/>
+        </w:rPr>
+        <w:t>compose.yml</w:t>
+      </w:r>
+      <w:proofErr w:type="spellEnd"/>
       <w:r>
         <w:t xml:space="preserve"> file except for </w:t>
       </w:r>
+      <w:proofErr w:type="spellStart"/>
       <w:r>
         <w:rPr>
           <w:rStyle w:val="VerbatimChar"/>
         </w:rPr>
         <w:t>nifi</w:t>
       </w:r>
+      <w:proofErr w:type="spellEnd"/>
       <w:r>
         <w:t xml:space="preserve"> which </w:t>
       </w:r>
@@ -1916,33 +2046,69 @@
       <w:r>
         <w:t xml:space="preserve">Follow these steps for the </w:t>
       </w:r>
+      <w:proofErr w:type="spellStart"/>
       <w:r>
         <w:rPr>
           <w:rStyle w:val="VerbatimChar"/>
           <w:b/>
           <w:bCs/>
         </w:rPr>
-        <w:t>hadoop-hive-spark-hbase</w:t>
-      </w:r>
-      <w:r>
-        <w:rPr>
-          <w:rStyle w:val="VerbatimChar"/>
-        </w:rPr>
-        <w:t xml:space="preserve"> and </w:t>
-      </w:r>
+        <w:t>hadoop</w:t>
+      </w:r>
+      <w:proofErr w:type="spellEnd"/>
       <w:r>
         <w:rPr>
           <w:rStyle w:val="VerbatimChar"/>
           <w:b/>
           <w:bCs/>
         </w:rPr>
+        <w:t>-hive-spark-</w:t>
+      </w:r>
+      <w:proofErr w:type="spellStart"/>
+      <w:r>
+        <w:rPr>
+          <w:rStyle w:val="VerbatimChar"/>
+          <w:b/>
+          <w:bCs/>
+        </w:rPr>
+        <w:t>hbase</w:t>
+      </w:r>
+      <w:proofErr w:type="spellEnd"/>
+      <w:r>
+        <w:rPr>
+          <w:rStyle w:val="VerbatimChar"/>
+        </w:rPr>
+        <w:t xml:space="preserve"> and </w:t>
+      </w:r>
+      <w:proofErr w:type="spellStart"/>
+      <w:r>
+        <w:rPr>
+          <w:rStyle w:val="VerbatimChar"/>
+          <w:b/>
+          <w:bCs/>
+        </w:rPr>
         <w:t>solr</w:t>
       </w:r>
-      <w:r>
-        <w:rPr>
-          <w:rStyle w:val="VerbatimChar"/>
-        </w:rPr>
-        <w:t xml:space="preserve"> directores:</w:t>
+      <w:proofErr w:type="spellEnd"/>
+      <w:r>
+        <w:rPr>
+          <w:rStyle w:val="VerbatimChar"/>
+        </w:rPr>
+        <w:t xml:space="preserve"> </w:t>
+      </w:r>
+      <w:proofErr w:type="spellStart"/>
+      <w:r>
+        <w:rPr>
+          <w:rStyle w:val="VerbatimChar"/>
+        </w:rPr>
+        <w:t>directores</w:t>
+      </w:r>
+      <w:proofErr w:type="spellEnd"/>
+      <w:r>
+        <w:rPr>
+          <w:rStyle w:val="VerbatimChar"/>
+        </w:rPr>
+        <w:t>:</w:t>
       </w:r>
     </w:p>
     <w:p>
@@ -2069,31 +2235,56 @@
           <w:i/>
           <w:iCs/>
         </w:rPr>
-        <w:t>docker-compose down</w:t>
-      </w:r>
-    </w:p>
-    <w:p>
-      <w:pPr>
-        <w:pStyle w:val="Compact"/>
-        <w:numPr>
-          <w:ilvl w:val="0"/>
-          <w:numId w:val="12"/>
-        </w:numPr>
-      </w:pPr>
-      <w:r>
-        <w:t xml:space="preserve">Return to the parent directory with </w:t>
-      </w:r>
+        <w:t xml:space="preserve">docker-compose </w:t>
+      </w:r>
+      <w:proofErr w:type="gramStart"/>
       <w:r>
         <w:rPr>
           <w:rStyle w:val="VerbatimChar"/>
           <w:i/>
           <w:iCs/>
         </w:rPr>
-        <w:t>cd ..</w:t>
-      </w:r>
-      <w:r>
-        <w:t xml:space="preserve"> and move on to the next directory</w:t>
-      </w:r>
+        <w:t>down</w:t>
+      </w:r>
+      <w:proofErr w:type="gramEnd"/>
+    </w:p>
+    <w:p>
+      <w:pPr>
+        <w:pStyle w:val="Compact"/>
+        <w:numPr>
+          <w:ilvl w:val="0"/>
+          <w:numId w:val="12"/>
+        </w:numPr>
+      </w:pPr>
+      <w:r>
+        <w:t xml:space="preserve">Return to the parent directory with </w:t>
+      </w:r>
+      <w:r>
+        <w:rPr>
+          <w:rStyle w:val="VerbatimChar"/>
+          <w:i/>
+          <w:iCs/>
+        </w:rPr>
+        <w:t>cd</w:t>
+      </w:r>
+      <w:proofErr w:type="gramStart"/>
+      <w:r>
+        <w:rPr>
+          <w:rStyle w:val="VerbatimChar"/>
+          <w:i/>
+          <w:iCs/>
+        </w:rPr>
+        <w:t xml:space="preserve"> ..</w:t>
+      </w:r>
+      <w:proofErr w:type="gramEnd"/>
+      <w:r>
+        <w:t xml:space="preserve"> and move on to the next </w:t>
+      </w:r>
+      <w:proofErr w:type="gramStart"/>
+      <w:r>
+        <w:t>directory</w:t>
+      </w:r>
+      <w:proofErr w:type="gramEnd"/>
     </w:p>
     <w:p>
       <w:pPr>
@@ -2107,26 +2298,36 @@
       <w:r>
         <w:t xml:space="preserve">Follow these steps for the </w:t>
       </w:r>
+      <w:proofErr w:type="spellStart"/>
       <w:r>
         <w:rPr>
           <w:rStyle w:val="VerbatimChar"/>
           <w:b/>
           <w:bCs/>
         </w:rPr>
-        <w:t xml:space="preserve">nifi </w:t>
-      </w:r>
-      <w:r>
-        <w:rPr>
-          <w:rStyle w:val="VerbatimChar"/>
-        </w:rPr>
-        <w:t>directory</w:t>
-      </w:r>
+        <w:t>nifi</w:t>
+      </w:r>
+      <w:proofErr w:type="spellEnd"/>
       <w:r>
         <w:rPr>
           <w:rStyle w:val="VerbatimChar"/>
           <w:b/>
           <w:bCs/>
         </w:rPr>
+        <w:t xml:space="preserve"> </w:t>
+      </w:r>
+      <w:r>
+        <w:rPr>
+          <w:rStyle w:val="VerbatimChar"/>
+        </w:rPr>
+        <w:t>directory</w:t>
+      </w:r>
+      <w:r>
+        <w:rPr>
+          <w:rStyle w:val="VerbatimChar"/>
+          <w:b/>
+          <w:bCs/>
+        </w:rPr>
         <w:t>:</w:t>
       </w:r>
     </w:p>
@@ -2139,14 +2340,32 @@
         </w:numPr>
       </w:pPr>
       <w:r>
-        <w:t xml:space="preserve">Change into the nifi directory with </w:t>
-      </w:r>
-      <w:r>
-        <w:rPr>
-          <w:rStyle w:val="VerbatimChar"/>
-        </w:rPr>
-        <w:t>cd nifi</w:t>
-      </w:r>
+        <w:t xml:space="preserve">Change into the </w:t>
+      </w:r>
+      <w:proofErr w:type="spellStart"/>
+      <w:r>
+        <w:t>nifi</w:t>
+      </w:r>
+      <w:proofErr w:type="spellEnd"/>
+      <w:r>
+        <w:t xml:space="preserve"> directory with </w:t>
+      </w:r>
+      <w:r>
+        <w:rPr>
+          <w:rStyle w:val="VerbatimChar"/>
+        </w:rPr>
+        <w:t xml:space="preserve">cd </w:t>
+      </w:r>
+      <w:proofErr w:type="spellStart"/>
+      <w:proofErr w:type="gramStart"/>
+      <w:r>
+        <w:rPr>
+          <w:rStyle w:val="VerbatimChar"/>
+        </w:rPr>
+        <w:t>nifi</w:t>
+      </w:r>
+      <w:proofErr w:type="spellEnd"/>
+      <w:proofErr w:type="gramEnd"/>
     </w:p>
     <w:p>
       <w:pPr>
@@ -2157,7 +2376,15 @@
         </w:numPr>
       </w:pPr>
       <w:r>
-        <w:t>Start NiFi using the command:</w:t>
+        <w:t xml:space="preserve">Start </w:t>
+      </w:r>
+      <w:proofErr w:type="spellStart"/>
+      <w:r>
+        <w:t>NiFi</w:t>
+      </w:r>
+      <w:proofErr w:type="spellEnd"/>
+      <w:r>
+        <w:t xml:space="preserve"> using the command:</w:t>
       </w:r>
     </w:p>
     <w:p>
@@ -2222,7 +2449,15 @@
         </w:numPr>
       </w:pPr>
       <w:r>
-        <w:t>Stop NiFi using the command:</w:t>
+        <w:t xml:space="preserve">Stop </w:t>
+      </w:r>
+      <w:proofErr w:type="spellStart"/>
+      <w:r>
+        <w:t>NiFi</w:t>
+      </w:r>
+      <w:proofErr w:type="spellEnd"/>
+      <w:r>
+        <w:t xml:space="preserve"> using the command:</w:t>
       </w:r>
     </w:p>
     <w:p>
@@ -2283,22 +2518,40 @@
         <w:t>username</w:t>
       </w:r>
       <w:r>
-        <w:t xml:space="preserve"> with the username from your SSH key setup and and </w:t>
-      </w:r>
+        <w:t xml:space="preserve"> with the username from your SSH key setup and </w:t>
+      </w:r>
+      <w:proofErr w:type="spellStart"/>
+      <w:r>
+        <w:t>and</w:t>
+      </w:r>
+      <w:proofErr w:type="spellEnd"/>
+      <w:r>
+        <w:t xml:space="preserve"> </w:t>
+      </w:r>
+      <w:proofErr w:type="spellStart"/>
       <w:r>
         <w:rPr>
           <w:rStyle w:val="VerbatimChar"/>
         </w:rPr>
         <w:t>external_IP</w:t>
       </w:r>
+      <w:proofErr w:type="spellEnd"/>
       <w:r>
         <w:t xml:space="preserve"> with the external IP address of your Google Cloud VM instance. You can obtain the </w:t>
       </w:r>
-      <w:r>
-        <w:rPr>
-          <w:rStyle w:val="VerbatimChar"/>
-        </w:rPr>
-        <w:t>external_IP from the compute engine page in Google Cloud.</w:t>
+      <w:proofErr w:type="spellStart"/>
+      <w:r>
+        <w:rPr>
+          <w:rStyle w:val="VerbatimChar"/>
+        </w:rPr>
+        <w:t>external_IP</w:t>
+      </w:r>
+      <w:proofErr w:type="spellEnd"/>
+      <w:r>
+        <w:rPr>
+          <w:rStyle w:val="VerbatimChar"/>
+        </w:rPr>
+        <w:t xml:space="preserve"> from the compute engine page in Google Cloud.</w:t>
       </w:r>
     </w:p>
     <w:p>
@@ -2376,12 +2629,36 @@
       <w:r>
         <w:t xml:space="preserve">Run the command: </w:t>
       </w:r>
-      <w:r>
-        <w:rPr>
-          <w:rStyle w:val="VerbatimChar"/>
-        </w:rPr>
-        <w:t>ssh -L 9870:localhost:9870 username@external_IP</w:t>
-      </w:r>
+      <w:proofErr w:type="spellStart"/>
+      <w:r>
+        <w:rPr>
+          <w:rStyle w:val="VerbatimChar"/>
+        </w:rPr>
+        <w:t>ssh</w:t>
+      </w:r>
+      <w:proofErr w:type="spellEnd"/>
+      <w:r>
+        <w:rPr>
+          <w:rStyle w:val="VerbatimChar"/>
+        </w:rPr>
+        <w:t xml:space="preserve"> -L 9870:localhost:9870 </w:t>
+      </w:r>
+      <w:proofErr w:type="spellStart"/>
+      <w:r>
+        <w:rPr>
+          <w:rStyle w:val="VerbatimChar"/>
+        </w:rPr>
+        <w:t>username@external_</w:t>
+      </w:r>
+      <w:proofErr w:type="gramStart"/>
+      <w:r>
+        <w:rPr>
+          <w:rStyle w:val="VerbatimChar"/>
+        </w:rPr>
+        <w:t>IP</w:t>
+      </w:r>
+      <w:proofErr w:type="spellEnd"/>
+      <w:proofErr w:type="gramEnd"/>
     </w:p>
     <w:p>
       <w:pPr>
@@ -2392,8 +2669,16 @@
         </w:numPr>
       </w:pPr>
       <w:r>
-        <w:t>Then, open your web browser and go to: http://localhost:9870</w:t>
-      </w:r>
+        <w:t xml:space="preserve">Then, open your web browser and go to: </w:t>
+      </w:r>
+      <w:hyperlink r:id="rId19" w:history="1">
+        <w:r>
+          <w:rPr>
+            <w:rStyle w:val="Hyperlink"/>
+          </w:rPr>
+          <w:t>http://localhost:9870</w:t>
+        </w:r>
+      </w:hyperlink>
     </w:p>
     <w:p>
       <w:pPr>
@@ -2418,12 +2703,36 @@
       <w:r>
         <w:t xml:space="preserve">Run the command: </w:t>
       </w:r>
-      <w:r>
-        <w:rPr>
-          <w:rStyle w:val="VerbatimChar"/>
-        </w:rPr>
-        <w:t>ssh -L 8088:localhost:8088 username@external_IP</w:t>
-      </w:r>
+      <w:proofErr w:type="spellStart"/>
+      <w:r>
+        <w:rPr>
+          <w:rStyle w:val="VerbatimChar"/>
+        </w:rPr>
+        <w:t>ssh</w:t>
+      </w:r>
+      <w:proofErr w:type="spellEnd"/>
+      <w:r>
+        <w:rPr>
+          <w:rStyle w:val="VerbatimChar"/>
+        </w:rPr>
+        <w:t xml:space="preserve"> -L 8088:localhost:8088 </w:t>
+      </w:r>
+      <w:proofErr w:type="spellStart"/>
+      <w:r>
+        <w:rPr>
+          <w:rStyle w:val="VerbatimChar"/>
+        </w:rPr>
+        <w:t>username@external_</w:t>
+      </w:r>
+      <w:proofErr w:type="gramStart"/>
+      <w:r>
+        <w:rPr>
+          <w:rStyle w:val="VerbatimChar"/>
+        </w:rPr>
+        <w:t>IP</w:t>
+      </w:r>
+      <w:proofErr w:type="spellEnd"/>
+      <w:proofErr w:type="gramEnd"/>
     </w:p>
     <w:p>
       <w:pPr>
@@ -2436,15 +2745,14 @@
       <w:r>
         <w:t xml:space="preserve">Then, open your web browser and go to: </w:t>
       </w:r>
-      <w:r>
-        <w:t>http://localhost:8088</w:t>
-      </w:r>
-    </w:p>
-    <w:p>
-      <w:pPr>
-        <w:pStyle w:val="Compact"/>
-        <w:ind w:left="1440"/>
-      </w:pPr>
+      <w:hyperlink r:id="rId20" w:history="1">
+        <w:r>
+          <w:rPr>
+            <w:rStyle w:val="Hyperlink"/>
+          </w:rPr>
+          <w:t>http://localhost:8088</w:t>
+        </w:r>
+      </w:hyperlink>
     </w:p>
     <w:p>
       <w:pPr>
@@ -2469,12 +2777,36 @@
       <w:r>
         <w:t xml:space="preserve">Run the command: </w:t>
       </w:r>
-      <w:r>
-        <w:rPr>
-          <w:rStyle w:val="VerbatimChar"/>
-        </w:rPr>
-        <w:t>ssh -L 8080:localhost:8080 username@external_IP</w:t>
-      </w:r>
+      <w:proofErr w:type="spellStart"/>
+      <w:r>
+        <w:rPr>
+          <w:rStyle w:val="VerbatimChar"/>
+        </w:rPr>
+        <w:t>ssh</w:t>
+      </w:r>
+      <w:proofErr w:type="spellEnd"/>
+      <w:r>
+        <w:rPr>
+          <w:rStyle w:val="VerbatimChar"/>
+        </w:rPr>
+        <w:t xml:space="preserve"> -L 8080:localhost:8080 </w:t>
+      </w:r>
+      <w:proofErr w:type="spellStart"/>
+      <w:r>
+        <w:rPr>
+          <w:rStyle w:val="VerbatimChar"/>
+        </w:rPr>
+        <w:t>username@external_</w:t>
+      </w:r>
+      <w:proofErr w:type="gramStart"/>
+      <w:r>
+        <w:rPr>
+          <w:rStyle w:val="VerbatimChar"/>
+        </w:rPr>
+        <w:t>IP</w:t>
+      </w:r>
+      <w:proofErr w:type="spellEnd"/>
+      <w:proofErr w:type="gramEnd"/>
     </w:p>
     <w:p>
       <w:pPr>
@@ -2485,8 +2817,16 @@
         </w:numPr>
       </w:pPr>
       <w:r>
-        <w:t>Then, open your web browser and go to: http://localhost:8080</w:t>
-      </w:r>
+        <w:t xml:space="preserve">Then, open your web browser and go to: </w:t>
+      </w:r>
+      <w:hyperlink r:id="rId21" w:history="1">
+        <w:r>
+          <w:rPr>
+            <w:rStyle w:val="Hyperlink"/>
+          </w:rPr>
+          <w:t>http://localhost:8080</w:t>
+        </w:r>
+      </w:hyperlink>
     </w:p>
     <w:p>
       <w:pPr>
@@ -2511,12 +2851,36 @@
       <w:r>
         <w:t xml:space="preserve">Run the command: </w:t>
       </w:r>
-      <w:r>
-        <w:rPr>
-          <w:rStyle w:val="VerbatimChar"/>
-        </w:rPr>
-        <w:t>ssh -L 18080:localhost:18080 username@external_IP</w:t>
-      </w:r>
+      <w:proofErr w:type="spellStart"/>
+      <w:r>
+        <w:rPr>
+          <w:rStyle w:val="VerbatimChar"/>
+        </w:rPr>
+        <w:t>ssh</w:t>
+      </w:r>
+      <w:proofErr w:type="spellEnd"/>
+      <w:r>
+        <w:rPr>
+          <w:rStyle w:val="VerbatimChar"/>
+        </w:rPr>
+        <w:t xml:space="preserve"> -L 18080:localhost:18080 </w:t>
+      </w:r>
+      <w:proofErr w:type="spellStart"/>
+      <w:r>
+        <w:rPr>
+          <w:rStyle w:val="VerbatimChar"/>
+        </w:rPr>
+        <w:t>username@external_</w:t>
+      </w:r>
+      <w:proofErr w:type="gramStart"/>
+      <w:r>
+        <w:rPr>
+          <w:rStyle w:val="VerbatimChar"/>
+        </w:rPr>
+        <w:t>IP</w:t>
+      </w:r>
+      <w:proofErr w:type="spellEnd"/>
+      <w:proofErr w:type="gramEnd"/>
     </w:p>
     <w:p>
       <w:pPr>
@@ -2527,8 +2891,16 @@
         </w:numPr>
       </w:pPr>
       <w:r>
-        <w:t>Then, open your web browser and go to: http://localhost:18080</w:t>
-      </w:r>
+        <w:t xml:space="preserve">Then, open your web browser and go to: </w:t>
+      </w:r>
+      <w:hyperlink r:id="rId22" w:history="1">
+        <w:r>
+          <w:rPr>
+            <w:rStyle w:val="Hyperlink"/>
+          </w:rPr>
+          <w:t>http://localhost:18080</w:t>
+        </w:r>
+      </w:hyperlink>
     </w:p>
     <w:p>
       <w:pPr>
@@ -2553,12 +2925,36 @@
       <w:r>
         <w:t xml:space="preserve">Run the command: </w:t>
       </w:r>
-      <w:r>
-        <w:rPr>
-          <w:rStyle w:val="VerbatimChar"/>
-        </w:rPr>
-        <w:t>ssh -L 16010:localhost:16010 username@external_IP</w:t>
-      </w:r>
+      <w:proofErr w:type="spellStart"/>
+      <w:r>
+        <w:rPr>
+          <w:rStyle w:val="VerbatimChar"/>
+        </w:rPr>
+        <w:t>ssh</w:t>
+      </w:r>
+      <w:proofErr w:type="spellEnd"/>
+      <w:r>
+        <w:rPr>
+          <w:rStyle w:val="VerbatimChar"/>
+        </w:rPr>
+        <w:t xml:space="preserve"> -L 16010:localhost:16010 </w:t>
+      </w:r>
+      <w:proofErr w:type="spellStart"/>
+      <w:r>
+        <w:rPr>
+          <w:rStyle w:val="VerbatimChar"/>
+        </w:rPr>
+        <w:t>username@external_</w:t>
+      </w:r>
+      <w:proofErr w:type="gramStart"/>
+      <w:r>
+        <w:rPr>
+          <w:rStyle w:val="VerbatimChar"/>
+        </w:rPr>
+        <w:t>IP</w:t>
+      </w:r>
+      <w:proofErr w:type="spellEnd"/>
+      <w:proofErr w:type="gramEnd"/>
     </w:p>
     <w:p>
       <w:pPr>
@@ -2571,7 +2967,7 @@
       <w:r>
         <w:t xml:space="preserve">Then, open your web browser and go to: </w:t>
       </w:r>
-      <w:hyperlink r:id="rId19" w:history="1">
+      <w:hyperlink r:id="rId23" w:history="1">
         <w:r>
           <w:rPr>
             <w:rStyle w:val="Hyperlink"/>
@@ -2588,8 +2984,13 @@
           <w:numId w:val="2"/>
         </w:numPr>
       </w:pPr>
-      <w:r>
-        <w:t>Solr:</w:t>
+      <w:proofErr w:type="spellStart"/>
+      <w:r>
+        <w:t>Solr</w:t>
+      </w:r>
+      <w:proofErr w:type="spellEnd"/>
+      <w:r>
+        <w:t>:</w:t>
       </w:r>
     </w:p>
     <w:p>
@@ -2603,12 +3004,36 @@
       <w:r>
         <w:t xml:space="preserve">Run the command: </w:t>
       </w:r>
-      <w:r>
-        <w:rPr>
-          <w:rStyle w:val="VerbatimChar"/>
-        </w:rPr>
-        <w:t>ssh -L 8983:localhost:8983 username@external_IP</w:t>
-      </w:r>
+      <w:proofErr w:type="spellStart"/>
+      <w:r>
+        <w:rPr>
+          <w:rStyle w:val="VerbatimChar"/>
+        </w:rPr>
+        <w:t>ssh</w:t>
+      </w:r>
+      <w:proofErr w:type="spellEnd"/>
+      <w:r>
+        <w:rPr>
+          <w:rStyle w:val="VerbatimChar"/>
+        </w:rPr>
+        <w:t xml:space="preserve"> -L 8983:localhost:8983 </w:t>
+      </w:r>
+      <w:proofErr w:type="spellStart"/>
+      <w:r>
+        <w:rPr>
+          <w:rStyle w:val="VerbatimChar"/>
+        </w:rPr>
+        <w:t>username@external_</w:t>
+      </w:r>
+      <w:proofErr w:type="gramStart"/>
+      <w:r>
+        <w:rPr>
+          <w:rStyle w:val="VerbatimChar"/>
+        </w:rPr>
+        <w:t>IP</w:t>
+      </w:r>
+      <w:proofErr w:type="spellEnd"/>
+      <w:proofErr w:type="gramEnd"/>
     </w:p>
     <w:p>
       <w:pPr>
@@ -2621,7 +3046,7 @@
       <w:r>
         <w:t xml:space="preserve">Then, open your web browser and go to: </w:t>
       </w:r>
-      <w:hyperlink r:id="rId20" w:history="1">
+      <w:hyperlink r:id="rId24" w:history="1">
         <w:r>
           <w:rPr>
             <w:rStyle w:val="Hyperlink"/>
@@ -2653,12 +3078,36 @@
       <w:r>
         <w:t xml:space="preserve">Run the command: </w:t>
       </w:r>
-      <w:r>
-        <w:rPr>
-          <w:rStyle w:val="VerbatimChar"/>
-        </w:rPr>
-        <w:t>ssh -L 8443:localhost:8443 username@external_IP</w:t>
-      </w:r>
+      <w:proofErr w:type="spellStart"/>
+      <w:r>
+        <w:rPr>
+          <w:rStyle w:val="VerbatimChar"/>
+        </w:rPr>
+        <w:t>ssh</w:t>
+      </w:r>
+      <w:proofErr w:type="spellEnd"/>
+      <w:r>
+        <w:rPr>
+          <w:rStyle w:val="VerbatimChar"/>
+        </w:rPr>
+        <w:t xml:space="preserve"> -L 8443:localhost:8443 </w:t>
+      </w:r>
+      <w:proofErr w:type="spellStart"/>
+      <w:r>
+        <w:rPr>
+          <w:rStyle w:val="VerbatimChar"/>
+        </w:rPr>
+        <w:t>username@external_</w:t>
+      </w:r>
+      <w:proofErr w:type="gramStart"/>
+      <w:r>
+        <w:rPr>
+          <w:rStyle w:val="VerbatimChar"/>
+        </w:rPr>
+        <w:t>IP</w:t>
+      </w:r>
+      <w:proofErr w:type="spellEnd"/>
+      <w:proofErr w:type="gramEnd"/>
     </w:p>
     <w:p>
       <w:pPr>
@@ -2671,7 +3120,7 @@
       <w:r>
         <w:t xml:space="preserve">Then, open your web browser and go to: </w:t>
       </w:r>
-      <w:hyperlink r:id="rId21" w:history="1">
+      <w:hyperlink r:id="rId25" w:history="1">
         <w:r>
           <w:rPr>
             <w:rStyle w:val="Hyperlink"/>
@@ -2694,7 +3143,15 @@
         <w:ind w:left="1440"/>
       </w:pPr>
       <w:r>
-        <w:t>Your browser may show a warning about the website’s security certificate. This is expected because we are using a self-signed certificate for the NiFi instance. To proceed, click on “Advanced” and then “Accept the Risk and Continue” (the wording may vary depending on your browser).</w:t>
+        <w:t xml:space="preserve">Your browser may show a warning about the website’s security certificate. This is expected because we are using a self-signed certificate for the </w:t>
+      </w:r>
+      <w:proofErr w:type="spellStart"/>
+      <w:r>
+        <w:t>NiFi</w:t>
+      </w:r>
+      <w:proofErr w:type="spellEnd"/>
+      <w:r>
+        <w:t xml:space="preserve"> instance. To proceed, click on “Advanced” and then “Accept the Risk and Continue” (the wording may vary depending on your browser).</w:t>
       </w:r>
     </w:p>
     <w:p>
@@ -2706,7 +3163,15 @@
         <w:ind w:left="1440"/>
       </w:pPr>
       <w:r>
-        <w:t>To log in, you will need a username and password. These are generated when the NiFi instance is started and can be found in the instance’s logs.</w:t>
+        <w:t xml:space="preserve">To log in, you will need a username and password. These are generated when the </w:t>
+      </w:r>
+      <w:proofErr w:type="spellStart"/>
+      <w:r>
+        <w:t>NiFi</w:t>
+      </w:r>
+      <w:proofErr w:type="spellEnd"/>
+      <w:r>
+        <w:t xml:space="preserve"> instance is started and can be found in the instance’s logs.</w:t>
       </w:r>
     </w:p>
     <w:p>
@@ -2718,7 +3183,15 @@
         <w:ind w:left="1440"/>
       </w:pPr>
       <w:r>
-        <w:t>On your VM terminal, go into the nifi directory and run:</w:t>
+        <w:t xml:space="preserve">On your VM terminal, go into the </w:t>
+      </w:r>
+      <w:proofErr w:type="spellStart"/>
+      <w:r>
+        <w:t>nifi</w:t>
+      </w:r>
+      <w:proofErr w:type="spellEnd"/>
+      <w:r>
+        <w:t xml:space="preserve"> directory and run:</w:t>
       </w:r>
     </w:p>
     <w:p>
@@ -2740,7 +3213,27 @@
           <w:sz w:val="22"/>
           <w:szCs w:val="22"/>
         </w:rPr>
-        <w:t>grep Generated nifi-*/logs/*</w:t>
+        <w:t xml:space="preserve">grep Generated </w:t>
+      </w:r>
+      <w:proofErr w:type="spellStart"/>
+      <w:r>
+        <w:rPr>
+          <w:rFonts w:ascii="Consolas" w:hAnsi="Consolas" w:cs="Consolas"/>
+          <w:color w:val="000000"/>
+          <w:sz w:val="22"/>
+          <w:szCs w:val="22"/>
+        </w:rPr>
+        <w:t>nifi</w:t>
+      </w:r>
+      <w:proofErr w:type="spellEnd"/>
+      <w:r>
+        <w:rPr>
+          <w:rFonts w:ascii="Consolas" w:hAnsi="Consolas" w:cs="Consolas"/>
+          <w:color w:val="000000"/>
+          <w:sz w:val="22"/>
+          <w:szCs w:val="22"/>
+        </w:rPr>
+        <w:t>-*/logs/*</w:t>
       </w:r>
     </w:p>
     <w:p>
@@ -2835,7 +3328,6 @@
           <w:sz w:val="22"/>
           <w:szCs w:val="22"/>
         </w:rPr>
-        <w:lastRenderedPageBreak/>
         <w:t>Generated</w:t>
       </w:r>
       <w:r>
@@ -2875,7 +3367,16 @@
         <w:ind w:left="1440"/>
       </w:pPr>
       <w:r>
-        <w:t>Use these credentials to log in to the NiFi user interface.</w:t>
+        <w:lastRenderedPageBreak/>
+        <w:t xml:space="preserve">Use these credentials to log in to the </w:t>
+      </w:r>
+      <w:proofErr w:type="spellStart"/>
+      <w:r>
+        <w:t>NiFi</w:t>
+      </w:r>
+      <w:proofErr w:type="spellEnd"/>
+      <w:r>
+        <w:t xml:space="preserve"> user interface.</w:t>
       </w:r>
     </w:p>
     <w:p/>
@@ -2943,7 +3444,15 @@
         </w:rPr>
       </w:pPr>
       <w:r>
-        <w:t xml:space="preserve">Ensure NiFi is stopped using </w:t>
+        <w:t xml:space="preserve">Ensure </w:t>
+      </w:r>
+      <w:proofErr w:type="spellStart"/>
+      <w:r>
+        <w:t>NiFi</w:t>
+      </w:r>
+      <w:proofErr w:type="spellEnd"/>
+      <w:r>
+        <w:t xml:space="preserve"> is stopped using </w:t>
       </w:r>
       <w:r>
         <w:rPr>
@@ -2953,6 +3462,7 @@
         </w:rPr>
         <w:t xml:space="preserve">/bin/bash nifi-*/bin/nifi.sh </w:t>
       </w:r>
+      <w:proofErr w:type="gramStart"/>
       <w:r>
         <w:rPr>
           <w:rFonts w:ascii="Consolas" w:hAnsi="Consolas" w:cs="Consolas"/>
@@ -2961,6 +3471,7 @@
         </w:rPr>
         <w:t>stop</w:t>
       </w:r>
+      <w:proofErr w:type="gramEnd"/>
       <w:r>
         <w:rPr>
           <w:rFonts w:ascii="Consolas" w:hAnsi="Consolas" w:cs="Consolas"/>
@@ -3002,7 +3513,7 @@
                     <pic:cNvPicPr/>
                   </pic:nvPicPr>
                   <pic:blipFill>
-                    <a:blip r:embed="rId22">
+                    <a:blip r:embed="rId26">
                       <a:extLst>
                         <a:ext uri="{28A0092B-C50C-407E-A947-70E740481C1C}">
                           <a14:useLocalDpi xmlns:a14="http://schemas.microsoft.com/office/drawing/2010/main" val="0"/>

</xml_diff>

<commit_message>
added putty tunneling info
</commit_message>
<xml_diff>
--- a/week01/assignment/google-cloud-deploy.docx
+++ b/week01/assignment/google-cloud-deploy.docx
@@ -13,19 +13,9 @@
     </w:p>
     <w:p>
       <w:pPr>
-        <w:pStyle w:val="FirstParagraph"/>
-      </w:pPr>
-      <w:bookmarkStart w:id="1" w:name="system-requirements"/>
-      <w:r>
-        <w:t>This option is designed for those who are unable to use their local machines due to hardware limitations or incompatible architectures (e.g., M1 and M2 Mac processors).</w:t>
-      </w:r>
-    </w:p>
-    <w:p>
-      <w:pPr>
         <w:pStyle w:val="Heading2"/>
       </w:pPr>
-      <w:bookmarkStart w:id="2" w:name="X0f0cce237861675ecb53a09846e897899456e12"/>
-      <w:bookmarkEnd w:id="1"/>
+      <w:bookmarkStart w:id="1" w:name="X0f0cce237861675ecb53a09846e897899456e12"/>
       <w:r>
         <w:t>Signing up and Getting Free Credits on Google Cloud</w:t>
       </w:r>
@@ -148,9 +138,9 @@
       <w:pPr>
         <w:pStyle w:val="Heading2"/>
       </w:pPr>
-      <w:bookmarkStart w:id="3" w:name="creating-an-ssh-key"/>
-      <w:bookmarkStart w:id="4" w:name="spinning-up-an-ubuntu-22.04.2-instance"/>
-      <w:bookmarkEnd w:id="2"/>
+      <w:bookmarkStart w:id="2" w:name="creating-an-ssh-key"/>
+      <w:bookmarkStart w:id="3" w:name="spinning-up-an-ubuntu-22.04.2-instance"/>
+      <w:bookmarkEnd w:id="1"/>
       <w:r>
         <w:t>Creating an SSH Key</w:t>
       </w:r>
@@ -167,7 +157,7 @@
       <w:pPr>
         <w:pStyle w:val="Heading3"/>
       </w:pPr>
-      <w:bookmarkStart w:id="5" w:name="on-macos"/>
+      <w:bookmarkStart w:id="4" w:name="on-macos"/>
       <w:r>
         <w:t>On macOS</w:t>
       </w:r>
@@ -289,8 +279,8 @@
       <w:pPr>
         <w:pStyle w:val="Heading3"/>
       </w:pPr>
-      <w:bookmarkStart w:id="6" w:name="on-windows"/>
-      <w:bookmarkEnd w:id="5"/>
+      <w:bookmarkStart w:id="5" w:name="on-windows"/>
+      <w:bookmarkEnd w:id="4"/>
       <w:r>
         <w:t>On Windows</w:t>
       </w:r>
@@ -356,8 +346,52 @@
         </w:numPr>
       </w:pPr>
       <w:r>
+        <w:t>Run the downloaded installer and follow the on-screen instructions to install PuTTY.</w:t>
+      </w:r>
+    </w:p>
+    <w:p>
+      <w:pPr>
+        <w:pStyle w:val="Compact"/>
+        <w:numPr>
+          <w:ilvl w:val="0"/>
+          <w:numId w:val="13"/>
+        </w:numPr>
+      </w:pPr>
+      <w:r>
+        <w:t xml:space="preserve">Search for and open </w:t>
+      </w:r>
+      <w:proofErr w:type="spellStart"/>
+      <w:r>
+        <w:rPr>
+          <w:rStyle w:val="VerbatimChar"/>
+        </w:rPr>
+        <w:t>PuTTYgen</w:t>
+      </w:r>
+      <w:proofErr w:type="spellEnd"/>
+      <w:r>
+        <w:t xml:space="preserve"> from the Start menu.</w:t>
+      </w:r>
+    </w:p>
+    <w:p>
+      <w:pPr>
+        <w:pStyle w:val="Compact"/>
+        <w:numPr>
+          <w:ilvl w:val="0"/>
+          <w:numId w:val="13"/>
+        </w:numPr>
+      </w:pPr>
+      <w:r>
         <w:lastRenderedPageBreak/>
-        <w:t>Run the downloaded installer and follow the on-screen instructions to install PuTTY.</w:t>
+        <w:t xml:space="preserve">Click on the </w:t>
+      </w:r>
+      <w:r>
+        <w:rPr>
+          <w:rStyle w:val="VerbatimChar"/>
+        </w:rPr>
+        <w:t>Generate</w:t>
+      </w:r>
+      <w:r>
+        <w:t xml:space="preserve"> button.</w:t>
       </w:r>
     </w:p>
     <w:p>
@@ -369,18 +403,7 @@
         </w:numPr>
       </w:pPr>
       <w:r>
-        <w:t xml:space="preserve">Search for and open </w:t>
-      </w:r>
-      <w:proofErr w:type="spellStart"/>
-      <w:r>
-        <w:rPr>
-          <w:rStyle w:val="VerbatimChar"/>
-        </w:rPr>
-        <w:t>PuTTYgen</w:t>
-      </w:r>
-      <w:proofErr w:type="spellEnd"/>
-      <w:r>
-        <w:t xml:space="preserve"> from the Start menu.</w:t>
+        <w:t>Move your mouse randomly over the blank area to generate some randomness until the progress bar fills up.</w:t>
       </w:r>
     </w:p>
     <w:p>
@@ -392,16 +415,7 @@
         </w:numPr>
       </w:pPr>
       <w:r>
-        <w:t xml:space="preserve">Click on the </w:t>
-      </w:r>
-      <w:r>
-        <w:rPr>
-          <w:rStyle w:val="VerbatimChar"/>
-        </w:rPr>
-        <w:t>Generate</w:t>
-      </w:r>
-      <w:r>
-        <w:t xml:space="preserve"> button.</w:t>
+        <w:t>Once the key has been generated, you’ll see the key displayed in the text field.</w:t>
       </w:r>
     </w:p>
     <w:p>
@@ -413,30 +427,6 @@
         </w:numPr>
       </w:pPr>
       <w:r>
-        <w:t>Move your mouse randomly over the blank area to generate some randomness until the progress bar fills up.</w:t>
-      </w:r>
-    </w:p>
-    <w:p>
-      <w:pPr>
-        <w:pStyle w:val="Compact"/>
-        <w:numPr>
-          <w:ilvl w:val="0"/>
-          <w:numId w:val="13"/>
-        </w:numPr>
-      </w:pPr>
-      <w:r>
-        <w:t>Once the key has been generated, you’ll see the key displayed in the text field.</w:t>
-      </w:r>
-    </w:p>
-    <w:p>
-      <w:pPr>
-        <w:pStyle w:val="Compact"/>
-        <w:numPr>
-          <w:ilvl w:val="0"/>
-          <w:numId w:val="13"/>
-        </w:numPr>
-      </w:pPr>
-      <w:r>
         <w:t xml:space="preserve">Save the private key by clicking </w:t>
       </w:r>
       <w:r>
@@ -453,9 +443,9 @@
       <w:pPr>
         <w:pStyle w:val="Heading2"/>
       </w:pPr>
-      <w:bookmarkStart w:id="7" w:name="X10dc35059091cb8265b310d36607f9d7dab055f"/>
-      <w:bookmarkEnd w:id="3"/>
-      <w:bookmarkEnd w:id="6"/>
+      <w:bookmarkStart w:id="6" w:name="X10dc35059091cb8265b310d36607f9d7dab055f"/>
+      <w:bookmarkEnd w:id="2"/>
+      <w:bookmarkEnd w:id="5"/>
       <w:r>
         <w:t>Adding an SSH Key to Your Google Cloud Instance</w:t>
       </w:r>
@@ -658,7 +648,7 @@
         <w:t>Now, you can use SSH to connect to your instance using the associated private key. Make sure to keep your private key safe and do not share it.</w:t>
       </w:r>
     </w:p>
-    <w:bookmarkEnd w:id="7"/>
+    <w:bookmarkEnd w:id="6"/>
     <w:p>
       <w:pPr>
         <w:pStyle w:val="Heading2"/>
@@ -764,18 +754,18 @@
         </w:numPr>
       </w:pPr>
       <w:r>
+        <w:t>Click Enable</w:t>
+      </w:r>
+    </w:p>
+    <w:p>
+      <w:pPr>
+        <w:pStyle w:val="Compact"/>
+      </w:pPr>
+      <w:r>
+        <w:rPr>
+          <w:noProof/>
+        </w:rPr>
         <w:lastRenderedPageBreak/>
-        <w:t>Click Enable</w:t>
-      </w:r>
-    </w:p>
-    <w:p>
-      <w:pPr>
-        <w:pStyle w:val="Compact"/>
-      </w:pPr>
-      <w:r>
-        <w:rPr>
-          <w:noProof/>
-        </w:rPr>
         <w:drawing>
           <wp:inline distT="0" distB="0" distL="0" distR="0" wp14:anchorId="2EABE227" wp14:editId="130FB1C9">
             <wp:extent cx="1484740" cy="765185"/>
@@ -1038,7 +1028,7 @@
           <w:noProof/>
         </w:rPr>
         <w:drawing>
-          <wp:inline distT="0" distB="0" distL="0" distR="0" wp14:anchorId="4C59D19A" wp14:editId="6C82960B">
+          <wp:inline distT="0" distB="0" distL="0" distR="0" wp14:anchorId="4C59D19A" wp14:editId="4D5515DD">
             <wp:extent cx="2940908" cy="3348426"/>
             <wp:effectExtent l="0" t="0" r="5715" b="4445"/>
             <wp:docPr id="1580586056" name="Picture 16" descr="A screenshot of a computer&#10;&#10;Description automatically generated"/>
@@ -1094,6 +1084,7 @@
         </w:numPr>
       </w:pPr>
       <w:r>
+        <w:lastRenderedPageBreak/>
         <w:t xml:space="preserve">In the </w:t>
       </w:r>
       <w:r>
@@ -1407,8 +1398,8 @@
       <w:pPr>
         <w:pStyle w:val="Heading2"/>
       </w:pPr>
-      <w:bookmarkStart w:id="8" w:name="X4da5f7adf2f526b73e5fc649c3b7e9973ba946c"/>
-      <w:bookmarkEnd w:id="4"/>
+      <w:bookmarkStart w:id="7" w:name="X4da5f7adf2f526b73e5fc649c3b7e9973ba946c"/>
+      <w:bookmarkEnd w:id="3"/>
       <w:r>
         <w:lastRenderedPageBreak/>
         <w:t>Setting Up Your Ubuntu Full Desktop Image</w:t>
@@ -1486,8 +1477,8 @@
       <w:pPr>
         <w:pStyle w:val="Heading2"/>
       </w:pPr>
-      <w:bookmarkStart w:id="9" w:name="downloading-and-running-the-setup-script"/>
-      <w:bookmarkEnd w:id="8"/>
+      <w:bookmarkStart w:id="8" w:name="downloading-and-running-the-setup-script"/>
+      <w:bookmarkEnd w:id="7"/>
       <w:r>
         <w:t>SSH into your VM</w:t>
       </w:r>
@@ -1886,8 +1877,8 @@
       <w:pPr>
         <w:pStyle w:val="Heading2"/>
       </w:pPr>
-      <w:bookmarkStart w:id="10" w:name="running-the-big-data-software"/>
-      <w:bookmarkEnd w:id="9"/>
+      <w:bookmarkStart w:id="9" w:name="running-the-big-data-software"/>
+      <w:bookmarkEnd w:id="8"/>
       <w:r>
         <w:t>Running the Big Data Software</w:t>
       </w:r>
@@ -2499,7 +2490,7 @@
       <w:pPr>
         <w:pStyle w:val="Heading2"/>
       </w:pPr>
-      <w:bookmarkStart w:id="11" w:name="accessing-user-interfaces"/>
+      <w:bookmarkStart w:id="10" w:name="accessing-user-interfaces"/>
       <w:r>
         <w:t>Accessing User Interfaces</w:t>
       </w:r>
@@ -2507,6 +2498,9 @@
     <w:p>
       <w:pPr>
         <w:pStyle w:val="FirstParagraph"/>
+        <w:rPr>
+          <w:rStyle w:val="VerbatimChar"/>
+        </w:rPr>
       </w:pPr>
       <w:r>
         <w:t xml:space="preserve">To access the user interfaces, you’ll need to configure port forwarding for each component on your local machine. Use the SSH command, replacing </w:t>
@@ -2559,10 +2553,28 @@
         <w:pStyle w:val="BodyText"/>
       </w:pPr>
       <w:r>
+        <w:lastRenderedPageBreak/>
+        <w:t xml:space="preserve">If you’re using a Mac, then you can simply use a terminal session for port forwarding. If you’re using putty. If you are using a PC, see the section </w:t>
+      </w:r>
+      <w:r>
+        <w:rPr>
+          <w:rFonts w:ascii="Consolas" w:hAnsi="Consolas" w:cs="Consolas"/>
+          <w:u w:val="single"/>
+        </w:rPr>
+        <w:t>Port Forwarding with Putty</w:t>
+      </w:r>
+      <w:r>
+        <w:t xml:space="preserve"> below.</w:t>
+      </w:r>
+    </w:p>
+    <w:p>
+      <w:pPr>
+        <w:pStyle w:val="BodyText"/>
+      </w:pPr>
+      <w:r>
         <w:rPr>
           <w:noProof/>
         </w:rPr>
-        <w:lastRenderedPageBreak/>
         <w:drawing>
           <wp:inline distT="0" distB="0" distL="0" distR="0" wp14:anchorId="71C097CB" wp14:editId="048C2F81">
             <wp:extent cx="5943600" cy="629285"/>
@@ -3245,6 +3257,7 @@
         <w:ind w:left="1440"/>
       </w:pPr>
       <w:r>
+        <w:lastRenderedPageBreak/>
         <w:t>Look for the username and password in the output. They will be inside square brackets. For example:</w:t>
       </w:r>
     </w:p>
@@ -3367,39 +3380,523 @@
         <w:ind w:left="1440"/>
       </w:pPr>
       <w:r>
+        <w:t xml:space="preserve">Use these credentials to log in to the </w:t>
+      </w:r>
+      <w:proofErr w:type="spellStart"/>
+      <w:r>
+        <w:t>NiFi</w:t>
+      </w:r>
+      <w:proofErr w:type="spellEnd"/>
+      <w:r>
+        <w:t xml:space="preserve"> user interface.</w:t>
+      </w:r>
+    </w:p>
+    <w:p/>
+    <w:p>
+      <w:pPr>
+        <w:pStyle w:val="FirstParagraph"/>
+      </w:pPr>
+      <w:r>
+        <w:t>Remember, these URLs will only be accessible when the respective command for port forwarding is running in your terminal, and the appropriate services are running on your Google Cloud instance.</w:t>
+      </w:r>
+      <w:bookmarkEnd w:id="10"/>
+    </w:p>
+    <w:p>
+      <w:pPr>
+        <w:pStyle w:val="Heading2"/>
+      </w:pPr>
+      <w:r>
+        <w:t>Port Forwarding with Putty</w:t>
+      </w:r>
+    </w:p>
+    <w:p>
+      <w:pPr>
+        <w:pStyle w:val="BodyText"/>
+      </w:pPr>
+      <w:r>
+        <w:rPr>
+          <w:b/>
+          <w:bCs/>
+        </w:rPr>
+        <w:t>This option is for PC users</w:t>
+      </w:r>
+      <w:r>
+        <w:t xml:space="preserve"> </w:t>
+      </w:r>
+      <w:r>
+        <w:rPr>
+          <w:b/>
+          <w:bCs/>
+        </w:rPr>
+        <w:t>only</w:t>
+      </w:r>
+      <w:r>
+        <w:t>. To port forward with Putty do the following:</w:t>
+      </w:r>
+    </w:p>
+    <w:p>
+      <w:pPr>
+        <w:pStyle w:val="BodyText"/>
+        <w:numPr>
+          <w:ilvl w:val="0"/>
+          <w:numId w:val="18"/>
+        </w:numPr>
+      </w:pPr>
+      <w:r>
+        <w:t>Open PuTTY.EXE, configure your host name, and select SSH for port.</w:t>
+      </w:r>
+    </w:p>
+    <w:p>
+      <w:pPr>
+        <w:pStyle w:val="BodyText"/>
+        <w:numPr>
+          <w:ilvl w:val="0"/>
+          <w:numId w:val="18"/>
+        </w:numPr>
+      </w:pPr>
+      <w:r>
+        <w:t xml:space="preserve">Type the name you wish to use for the saved connection. In this example it is </w:t>
+      </w:r>
+      <w:proofErr w:type="spellStart"/>
+      <w:r>
+        <w:t>my.</w:t>
+      </w:r>
+      <w:proofErr w:type="gramStart"/>
+      <w:r>
+        <w:t>test.server</w:t>
+      </w:r>
+      <w:proofErr w:type="spellEnd"/>
+      <w:proofErr w:type="gramEnd"/>
+      <w:r>
+        <w:t>.</w:t>
+      </w:r>
+      <w:r>
+        <w:t xml:space="preserve"> You will replace this with the </w:t>
+      </w:r>
+      <w:r>
+        <w:rPr>
+          <w:rFonts w:ascii="Consolas" w:hAnsi="Consolas" w:cs="Consolas"/>
+        </w:rPr>
+        <w:t>External IP</w:t>
+      </w:r>
+      <w:r>
+        <w:t xml:space="preserve"> of your google cloud virtual machine.</w:t>
+      </w:r>
+      <w:r>
+        <w:t xml:space="preserve"> Do not save this yet; we </w:t>
+      </w:r>
+      <w:r>
+        <w:t>must</w:t>
+      </w:r>
+      <w:r>
+        <w:t xml:space="preserve"> configure the ports for tunneling.</w:t>
+      </w:r>
+    </w:p>
+    <w:p>
+      <w:pPr>
+        <w:pStyle w:val="BodyText"/>
+        <w:numPr>
+          <w:ilvl w:val="0"/>
+          <w:numId w:val="18"/>
+        </w:numPr>
+      </w:pPr>
+      <w:r>
+        <w:t>Click on the path to reach Tunnels (Connection &gt; SSH &gt;Tunnels):</w:t>
+      </w:r>
+    </w:p>
+    <w:p>
+      <w:pPr>
+        <w:pStyle w:val="BodyText"/>
+        <w:ind w:left="720"/>
+      </w:pPr>
+      <w:r>
+        <w:fldChar w:fldCharType="begin"/>
+      </w:r>
+      <w:r>
+        <w:instrText xml:space="preserve"> INCLUDEPICTURE "https://www.ibm.com/support/pages/system/files/support/nas/nastech.nsf/0/4876d280ea25c90685257d5c0048bcc3/Content/0.4A2.gif" \* MERGEFORMATINET </w:instrText>
+      </w:r>
+      <w:r>
+        <w:fldChar w:fldCharType="separate"/>
+      </w:r>
+      <w:r>
+        <w:rPr>
+          <w:noProof/>
+        </w:rPr>
+        <w:drawing>
+          <wp:inline distT="0" distB="0" distL="0" distR="0" wp14:anchorId="76A5E537" wp14:editId="31781682">
+            <wp:extent cx="1823663" cy="1875469"/>
+            <wp:effectExtent l="0" t="0" r="5715" b="4445"/>
+            <wp:docPr id="1826881709" name="Picture 1" descr="This is a screen shot of the session configuration window in Putty."/>
+            <wp:cNvGraphicFramePr>
+              <a:graphicFrameLocks xmlns:a="http://schemas.openxmlformats.org/drawingml/2006/main" noChangeAspect="1"/>
+            </wp:cNvGraphicFramePr>
+            <a:graphic xmlns:a="http://schemas.openxmlformats.org/drawingml/2006/main">
+              <a:graphicData uri="http://schemas.openxmlformats.org/drawingml/2006/picture">
+                <pic:pic xmlns:pic="http://schemas.openxmlformats.org/drawingml/2006/picture">
+                  <pic:nvPicPr>
+                    <pic:cNvPr id="0" name="Picture 1" descr="This is a screen shot of the session configuration window in Putty."/>
+                    <pic:cNvPicPr>
+                      <a:picLocks noChangeAspect="1" noChangeArrowheads="1"/>
+                    </pic:cNvPicPr>
+                  </pic:nvPicPr>
+                  <pic:blipFill>
+                    <a:blip r:embed="rId26" cstate="print">
+                      <a:extLst>
+                        <a:ext uri="{28A0092B-C50C-407E-A947-70E740481C1C}">
+                          <a14:useLocalDpi xmlns:a14="http://schemas.microsoft.com/office/drawing/2010/main" val="0"/>
+                        </a:ext>
+                      </a:extLst>
+                    </a:blip>
+                    <a:srcRect/>
+                    <a:stretch>
+                      <a:fillRect/>
+                    </a:stretch>
+                  </pic:blipFill>
+                  <pic:spPr bwMode="auto">
+                    <a:xfrm>
+                      <a:off x="0" y="0"/>
+                      <a:ext cx="1851552" cy="1904150"/>
+                    </a:xfrm>
+                    <a:prstGeom prst="rect">
+                      <a:avLst/>
+                    </a:prstGeom>
+                    <a:noFill/>
+                    <a:ln>
+                      <a:noFill/>
+                    </a:ln>
+                  </pic:spPr>
+                </pic:pic>
+              </a:graphicData>
+            </a:graphic>
+          </wp:inline>
+        </w:drawing>
+      </w:r>
+      <w:r>
+        <w:fldChar w:fldCharType="end"/>
+      </w:r>
+    </w:p>
+    <w:p>
+      <w:pPr>
+        <w:pStyle w:val="BodyText"/>
+        <w:numPr>
+          <w:ilvl w:val="0"/>
+          <w:numId w:val="18"/>
+        </w:numPr>
+      </w:pPr>
+      <w:r>
+        <w:t xml:space="preserve">In the Port forwarding section, the Source Port is the source TCP/IP address you want assigned to your local host connection. The Destination is the connection on your remote SSH machine. localhost:23 </w:t>
+      </w:r>
+      <w:r>
+        <w:t>in this example will</w:t>
+      </w:r>
+      <w:r>
+        <w:t xml:space="preserve"> get you a Telnet connection. </w:t>
+      </w:r>
+      <w:r>
+        <w:t>For your tunnels, you will need to use</w:t>
+      </w:r>
+      <w:r>
+        <w:t xml:space="preserve"> the ports in the </w:t>
+      </w:r>
+      <w:r>
+        <w:rPr>
+          <w:rFonts w:ascii="Consolas" w:hAnsi="Consolas" w:cs="Consolas"/>
+          <w:u w:val="single"/>
+        </w:rPr>
+        <w:t>Accessing User Interfaces</w:t>
+      </w:r>
+      <w:r>
+        <w:t xml:space="preserve"> </w:t>
+      </w:r>
+      <w:r>
+        <w:t xml:space="preserve">section above. </w:t>
+      </w:r>
+      <w:r>
+        <w:t xml:space="preserve">Select both </w:t>
+      </w:r>
+      <w:r>
+        <w:rPr>
+          <w:rFonts w:ascii="Consolas" w:hAnsi="Consolas" w:cs="Consolas"/>
+        </w:rPr>
+        <w:t xml:space="preserve">Local ports accept connections from other hosts </w:t>
+      </w:r>
+      <w:r>
+        <w:t xml:space="preserve">and </w:t>
+      </w:r>
+      <w:r>
+        <w:rPr>
+          <w:rFonts w:ascii="Consolas" w:hAnsi="Consolas" w:cs="Consolas"/>
+        </w:rPr>
+        <w:t>Remote ports do the same</w:t>
+      </w:r>
+      <w:r>
+        <w:t>.</w:t>
+      </w:r>
+    </w:p>
+    <w:p>
+      <w:pPr>
+        <w:pStyle w:val="BodyText"/>
+        <w:ind w:firstLine="720"/>
+      </w:pPr>
+      <w:r>
         <w:lastRenderedPageBreak/>
-        <w:t xml:space="preserve">Use these credentials to log in to the </w:t>
-      </w:r>
-      <w:proofErr w:type="spellStart"/>
-      <w:r>
-        <w:t>NiFi</w:t>
-      </w:r>
-      <w:proofErr w:type="spellEnd"/>
-      <w:r>
-        <w:t xml:space="preserve"> user interface.</w:t>
-      </w:r>
-    </w:p>
-    <w:p/>
-    <w:p>
-      <w:pPr>
-        <w:pStyle w:val="FirstParagraph"/>
-      </w:pPr>
-      <w:r>
-        <w:t>Remember, these URLs will only be accessible when the respective command for port forwarding is running in your terminal, and the appropriate services are running on your Google Cloud instance.</w:t>
-      </w:r>
-      <w:bookmarkEnd w:id="11"/>
+        <w:fldChar w:fldCharType="begin"/>
+      </w:r>
+      <w:r>
+        <w:instrText xml:space="preserve"> INCLUDEPICTURE "https://www.ibm.com/support/pages/system/files/support/nas/nastech.nsf/0/4876d280ea25c90685257d5c0048bcc3/Content/0.A154.gif" \* MERGEFORMATINET </w:instrText>
+      </w:r>
+      <w:r>
+        <w:fldChar w:fldCharType="separate"/>
+      </w:r>
+      <w:r>
+        <w:rPr>
+          <w:noProof/>
+        </w:rPr>
+        <w:drawing>
+          <wp:inline distT="0" distB="0" distL="0" distR="0" wp14:anchorId="41EDF459" wp14:editId="577B00C4">
+            <wp:extent cx="1844211" cy="1896601"/>
+            <wp:effectExtent l="0" t="0" r="3175" b="1905"/>
+            <wp:docPr id="2005657261" name="Picture 2" descr="This is a screen shot of the tunnelling configuration window in Putty."/>
+            <wp:cNvGraphicFramePr>
+              <a:graphicFrameLocks xmlns:a="http://schemas.openxmlformats.org/drawingml/2006/main" noChangeAspect="1"/>
+            </wp:cNvGraphicFramePr>
+            <a:graphic xmlns:a="http://schemas.openxmlformats.org/drawingml/2006/main">
+              <a:graphicData uri="http://schemas.openxmlformats.org/drawingml/2006/picture">
+                <pic:pic xmlns:pic="http://schemas.openxmlformats.org/drawingml/2006/picture">
+                  <pic:nvPicPr>
+                    <pic:cNvPr id="0" name="Picture 3" descr="This is a screen shot of the tunnelling configuration window in Putty."/>
+                    <pic:cNvPicPr>
+                      <a:picLocks noChangeAspect="1" noChangeArrowheads="1"/>
+                    </pic:cNvPicPr>
+                  </pic:nvPicPr>
+                  <pic:blipFill>
+                    <a:blip r:embed="rId27">
+                      <a:extLst>
+                        <a:ext uri="{28A0092B-C50C-407E-A947-70E740481C1C}">
+                          <a14:useLocalDpi xmlns:a14="http://schemas.microsoft.com/office/drawing/2010/main" val="0"/>
+                        </a:ext>
+                      </a:extLst>
+                    </a:blip>
+                    <a:srcRect/>
+                    <a:stretch>
+                      <a:fillRect/>
+                    </a:stretch>
+                  </pic:blipFill>
+                  <pic:spPr bwMode="auto">
+                    <a:xfrm>
+                      <a:off x="0" y="0"/>
+                      <a:ext cx="1844211" cy="1896601"/>
+                    </a:xfrm>
+                    <a:prstGeom prst="rect">
+                      <a:avLst/>
+                    </a:prstGeom>
+                    <a:noFill/>
+                    <a:ln>
+                      <a:noFill/>
+                    </a:ln>
+                  </pic:spPr>
+                </pic:pic>
+              </a:graphicData>
+            </a:graphic>
+          </wp:inline>
+        </w:drawing>
+      </w:r>
+      <w:r>
+        <w:fldChar w:fldCharType="end"/>
+      </w:r>
     </w:p>
     <w:p>
       <w:pPr>
         <w:pStyle w:val="BodyText"/>
-      </w:pPr>
+        <w:numPr>
+          <w:ilvl w:val="0"/>
+          <w:numId w:val="18"/>
+        </w:numPr>
+      </w:pPr>
+      <w:r>
+        <w:t>Click the Add button to place your tunnel configuration in the Forwarded ports window.</w:t>
+      </w:r>
+    </w:p>
+    <w:p>
+      <w:pPr>
+        <w:pStyle w:val="BodyText"/>
+        <w:ind w:left="720"/>
+      </w:pPr>
+      <w:r>
+        <w:fldChar w:fldCharType="begin"/>
+      </w:r>
+      <w:r>
+        <w:instrText xml:space="preserve"> INCLUDEPICTURE "https://www.ibm.com/support/pages/system/files/support/nas/nastech.nsf/0/4876d280ea25c90685257d5c0048bcc3/Content/2.4A08.gif" \* MERGEFORMATINET </w:instrText>
+      </w:r>
+      <w:r>
+        <w:fldChar w:fldCharType="separate"/>
+      </w:r>
+      <w:r>
+        <w:rPr>
+          <w:noProof/>
+        </w:rPr>
+        <w:drawing>
+          <wp:inline distT="0" distB="0" distL="0" distR="0" wp14:anchorId="5AF2D816" wp14:editId="72509BA5">
+            <wp:extent cx="1858206" cy="1910993"/>
+            <wp:effectExtent l="0" t="0" r="0" b="0"/>
+            <wp:docPr id="1931445749" name="Picture 3" descr="This is a screen shot of the ports that will be used for Port Forwarding."/>
+            <wp:cNvGraphicFramePr>
+              <a:graphicFrameLocks xmlns:a="http://schemas.openxmlformats.org/drawingml/2006/main" noChangeAspect="1"/>
+            </wp:cNvGraphicFramePr>
+            <a:graphic xmlns:a="http://schemas.openxmlformats.org/drawingml/2006/main">
+              <a:graphicData uri="http://schemas.openxmlformats.org/drawingml/2006/picture">
+                <pic:pic xmlns:pic="http://schemas.openxmlformats.org/drawingml/2006/picture">
+                  <pic:nvPicPr>
+                    <pic:cNvPr id="0" name="Picture 5" descr="This is a screen shot of the ports that will be used for Port Forwarding."/>
+                    <pic:cNvPicPr>
+                      <a:picLocks noChangeAspect="1" noChangeArrowheads="1"/>
+                    </pic:cNvPicPr>
+                  </pic:nvPicPr>
+                  <pic:blipFill>
+                    <a:blip r:embed="rId28">
+                      <a:extLst>
+                        <a:ext uri="{28A0092B-C50C-407E-A947-70E740481C1C}">
+                          <a14:useLocalDpi xmlns:a14="http://schemas.microsoft.com/office/drawing/2010/main" val="0"/>
+                        </a:ext>
+                      </a:extLst>
+                    </a:blip>
+                    <a:srcRect/>
+                    <a:stretch>
+                      <a:fillRect/>
+                    </a:stretch>
+                  </pic:blipFill>
+                  <pic:spPr bwMode="auto">
+                    <a:xfrm>
+                      <a:off x="0" y="0"/>
+                      <a:ext cx="1907342" cy="1961524"/>
+                    </a:xfrm>
+                    <a:prstGeom prst="rect">
+                      <a:avLst/>
+                    </a:prstGeom>
+                    <a:noFill/>
+                    <a:ln>
+                      <a:noFill/>
+                    </a:ln>
+                  </pic:spPr>
+                </pic:pic>
+              </a:graphicData>
+            </a:graphic>
+          </wp:inline>
+        </w:drawing>
+      </w:r>
+      <w:r>
+        <w:fldChar w:fldCharType="end"/>
+      </w:r>
+    </w:p>
+    <w:p>
+      <w:pPr>
+        <w:pStyle w:val="BodyText"/>
+        <w:numPr>
+          <w:ilvl w:val="0"/>
+          <w:numId w:val="18"/>
+        </w:numPr>
+      </w:pPr>
+      <w:r>
+        <w:t>In the left pane, click on Session to bring up the following window. Click on the Save button:</w:t>
+      </w:r>
+    </w:p>
+    <w:p>
+      <w:pPr>
+        <w:pStyle w:val="BodyText"/>
+        <w:ind w:firstLine="720"/>
+      </w:pPr>
+      <w:r>
+        <w:fldChar w:fldCharType="begin"/>
+      </w:r>
+      <w:r>
+        <w:instrText xml:space="preserve"> INCLUDEPICTURE "https://www.ibm.com/support/pages/system/files/support/nas/nastech.nsf/0/4876d280ea25c90685257d5c0048bcc3/Content/5.91C.gif" \* MERGEFORMATINET </w:instrText>
+      </w:r>
+      <w:r>
+        <w:fldChar w:fldCharType="separate"/>
+      </w:r>
+      <w:r>
+        <w:rPr>
+          <w:noProof/>
+        </w:rPr>
+        <w:drawing>
+          <wp:inline distT="0" distB="0" distL="0" distR="0" wp14:anchorId="148A0A27" wp14:editId="7BE0F84A">
+            <wp:extent cx="1838227" cy="1890445"/>
+            <wp:effectExtent l="0" t="0" r="3810" b="1905"/>
+            <wp:docPr id="1343242844" name="Picture 4" descr="This is a screen shot displaying the save Port Forwarding configuration."/>
+            <wp:cNvGraphicFramePr>
+              <a:graphicFrameLocks xmlns:a="http://schemas.openxmlformats.org/drawingml/2006/main" noChangeAspect="1"/>
+            </wp:cNvGraphicFramePr>
+            <a:graphic xmlns:a="http://schemas.openxmlformats.org/drawingml/2006/main">
+              <a:graphicData uri="http://schemas.openxmlformats.org/drawingml/2006/picture">
+                <pic:pic xmlns:pic="http://schemas.openxmlformats.org/drawingml/2006/picture">
+                  <pic:nvPicPr>
+                    <pic:cNvPr id="0" name="Picture 7" descr="This is a screen shot displaying the save Port Forwarding configuration."/>
+                    <pic:cNvPicPr>
+                      <a:picLocks noChangeAspect="1" noChangeArrowheads="1"/>
+                    </pic:cNvPicPr>
+                  </pic:nvPicPr>
+                  <pic:blipFill>
+                    <a:blip r:embed="rId29">
+                      <a:extLst>
+                        <a:ext uri="{28A0092B-C50C-407E-A947-70E740481C1C}">
+                          <a14:useLocalDpi xmlns:a14="http://schemas.microsoft.com/office/drawing/2010/main" val="0"/>
+                        </a:ext>
+                      </a:extLst>
+                    </a:blip>
+                    <a:srcRect/>
+                    <a:stretch>
+                      <a:fillRect/>
+                    </a:stretch>
+                  </pic:blipFill>
+                  <pic:spPr bwMode="auto">
+                    <a:xfrm>
+                      <a:off x="0" y="0"/>
+                      <a:ext cx="1901704" cy="1955725"/>
+                    </a:xfrm>
+                    <a:prstGeom prst="rect">
+                      <a:avLst/>
+                    </a:prstGeom>
+                    <a:noFill/>
+                    <a:ln>
+                      <a:noFill/>
+                    </a:ln>
+                  </pic:spPr>
+                </pic:pic>
+              </a:graphicData>
+            </a:graphic>
+          </wp:inline>
+        </w:drawing>
+      </w:r>
+      <w:r>
+        <w:fldChar w:fldCharType="end"/>
+      </w:r>
+    </w:p>
+    <w:p>
+      <w:pPr>
+        <w:pStyle w:val="BodyText"/>
+        <w:numPr>
+          <w:ilvl w:val="0"/>
+          <w:numId w:val="18"/>
+        </w:numPr>
+      </w:pPr>
+      <w:r>
+        <w:t xml:space="preserve">Now you can launch your session and sign </w:t>
+      </w:r>
+      <w:proofErr w:type="gramStart"/>
+      <w:r>
+        <w:t>in to</w:t>
+      </w:r>
+      <w:proofErr w:type="gramEnd"/>
+      <w:r>
+        <w:t xml:space="preserve"> the secure shell. After you are signed in, you must leave this window open to keep your tunnel active.</w:t>
+      </w:r>
     </w:p>
     <w:p>
       <w:pPr>
         <w:pStyle w:val="Heading2"/>
       </w:pPr>
-      <w:bookmarkStart w:id="12" w:name="shutting-down"/>
-      <w:bookmarkEnd w:id="10"/>
+      <w:bookmarkStart w:id="11" w:name="shutting-down"/>
+      <w:bookmarkEnd w:id="9"/>
       <w:r>
         <w:t>Shutting Down</w:t>
       </w:r>
@@ -3444,6 +3941,7 @@
         </w:rPr>
       </w:pPr>
       <w:r>
+        <w:lastRenderedPageBreak/>
         <w:t xml:space="preserve">Ensure </w:t>
       </w:r>
       <w:proofErr w:type="spellStart"/>
@@ -3484,6 +3982,10 @@
     <w:p>
       <w:pPr>
         <w:pStyle w:val="FirstParagraph"/>
+        <w:numPr>
+          <w:ilvl w:val="0"/>
+          <w:numId w:val="17"/>
+        </w:numPr>
       </w:pPr>
       <w:r>
         <w:t>You can then stop your Google Cloud instance.</w:t>
@@ -3492,14 +3994,15 @@
     <w:p>
       <w:pPr>
         <w:pStyle w:val="BodyText"/>
+        <w:ind w:firstLine="720"/>
       </w:pPr>
       <w:r>
         <w:rPr>
           <w:noProof/>
         </w:rPr>
         <w:drawing>
-          <wp:inline distT="0" distB="0" distL="0" distR="0" wp14:anchorId="1107095C" wp14:editId="55FEC951">
-            <wp:extent cx="2754346" cy="908222"/>
+          <wp:inline distT="0" distB="0" distL="0" distR="0" wp14:anchorId="1107095C" wp14:editId="4FC9EBB8">
+            <wp:extent cx="2352450" cy="775699"/>
             <wp:effectExtent l="0" t="0" r="0" b="0"/>
             <wp:docPr id="1194071710" name="Picture 23" descr="A screenshot of a computer&#10;&#10;Description automatically generated"/>
             <wp:cNvGraphicFramePr>
@@ -3513,7 +4016,7 @@
                     <pic:cNvPicPr/>
                   </pic:nvPicPr>
                   <pic:blipFill>
-                    <a:blip r:embed="rId26">
+                    <a:blip r:embed="rId30">
                       <a:extLst>
                         <a:ext uri="{28A0092B-C50C-407E-A947-70E740481C1C}">
                           <a14:useLocalDpi xmlns:a14="http://schemas.microsoft.com/office/drawing/2010/main" val="0"/>
@@ -3527,7 +4030,7 @@
                   <pic:spPr>
                     <a:xfrm>
                       <a:off x="0" y="0"/>
-                      <a:ext cx="2754346" cy="908222"/>
+                      <a:ext cx="2376556" cy="783648"/>
                     </a:xfrm>
                     <a:prstGeom prst="rect">
                       <a:avLst/>
@@ -3580,7 +4083,7 @@
       </w:r>
     </w:p>
     <w:bookmarkEnd w:id="0"/>
-    <w:bookmarkEnd w:id="12"/>
+    <w:bookmarkEnd w:id="11"/>
     <w:p>
       <w:pPr>
         <w:pStyle w:val="BodyText"/>
@@ -3971,7 +4474,7 @@
   <w:abstractNum w:abstractNumId="4" w15:restartNumberingAfterBreak="0">
     <w:nsid w:val="1AD800BB"/>
     <w:multiLevelType w:val="hybridMultilevel"/>
-    <w:tmpl w:val="483E0414"/>
+    <w:tmpl w:val="882C6616"/>
     <w:lvl w:ilvl="0" w:tplc="04090001">
       <w:start w:val="1"/>
       <w:numFmt w:val="bullet"/>
@@ -4512,6 +5015,92 @@
     </w:lvl>
   </w:abstractNum>
   <w:abstractNum w:abstractNumId="10" w15:restartNumberingAfterBreak="0">
+    <w:nsid w:val="6652146C"/>
+    <w:multiLevelType w:val="hybridMultilevel"/>
+    <w:tmpl w:val="93CEB1F0"/>
+    <w:lvl w:ilvl="0" w:tplc="0409000F">
+      <w:start w:val="1"/>
+      <w:numFmt w:val="decimal"/>
+      <w:lvlText w:val="%1."/>
+      <w:lvlJc w:val="left"/>
+      <w:pPr>
+        <w:ind w:left="720" w:hanging="360"/>
+      </w:pPr>
+    </w:lvl>
+    <w:lvl w:ilvl="1" w:tplc="04090019" w:tentative="1">
+      <w:start w:val="1"/>
+      <w:numFmt w:val="lowerLetter"/>
+      <w:lvlText w:val="%2."/>
+      <w:lvlJc w:val="left"/>
+      <w:pPr>
+        <w:ind w:left="1440" w:hanging="360"/>
+      </w:pPr>
+    </w:lvl>
+    <w:lvl w:ilvl="2" w:tplc="0409001B" w:tentative="1">
+      <w:start w:val="1"/>
+      <w:numFmt w:val="lowerRoman"/>
+      <w:lvlText w:val="%3."/>
+      <w:lvlJc w:val="right"/>
+      <w:pPr>
+        <w:ind w:left="2160" w:hanging="180"/>
+      </w:pPr>
+    </w:lvl>
+    <w:lvl w:ilvl="3" w:tplc="0409000F" w:tentative="1">
+      <w:start w:val="1"/>
+      <w:numFmt w:val="decimal"/>
+      <w:lvlText w:val="%4."/>
+      <w:lvlJc w:val="left"/>
+      <w:pPr>
+        <w:ind w:left="2880" w:hanging="360"/>
+      </w:pPr>
+    </w:lvl>
+    <w:lvl w:ilvl="4" w:tplc="04090019" w:tentative="1">
+      <w:start w:val="1"/>
+      <w:numFmt w:val="lowerLetter"/>
+      <w:lvlText w:val="%5."/>
+      <w:lvlJc w:val="left"/>
+      <w:pPr>
+        <w:ind w:left="3600" w:hanging="360"/>
+      </w:pPr>
+    </w:lvl>
+    <w:lvl w:ilvl="5" w:tplc="0409001B" w:tentative="1">
+      <w:start w:val="1"/>
+      <w:numFmt w:val="lowerRoman"/>
+      <w:lvlText w:val="%6."/>
+      <w:lvlJc w:val="right"/>
+      <w:pPr>
+        <w:ind w:left="4320" w:hanging="180"/>
+      </w:pPr>
+    </w:lvl>
+    <w:lvl w:ilvl="6" w:tplc="0409000F" w:tentative="1">
+      <w:start w:val="1"/>
+      <w:numFmt w:val="decimal"/>
+      <w:lvlText w:val="%7."/>
+      <w:lvlJc w:val="left"/>
+      <w:pPr>
+        <w:ind w:left="5040" w:hanging="360"/>
+      </w:pPr>
+    </w:lvl>
+    <w:lvl w:ilvl="7" w:tplc="04090019" w:tentative="1">
+      <w:start w:val="1"/>
+      <w:numFmt w:val="lowerLetter"/>
+      <w:lvlText w:val="%8."/>
+      <w:lvlJc w:val="left"/>
+      <w:pPr>
+        <w:ind w:left="5760" w:hanging="360"/>
+      </w:pPr>
+    </w:lvl>
+    <w:lvl w:ilvl="8" w:tplc="0409001B" w:tentative="1">
+      <w:start w:val="1"/>
+      <w:numFmt w:val="lowerRoman"/>
+      <w:lvlText w:val="%9."/>
+      <w:lvlJc w:val="right"/>
+      <w:pPr>
+        <w:ind w:left="6480" w:hanging="180"/>
+      </w:pPr>
+    </w:lvl>
+  </w:abstractNum>
+  <w:abstractNum w:abstractNumId="11" w15:restartNumberingAfterBreak="0">
     <w:nsid w:val="6CBB7DE7"/>
     <w:multiLevelType w:val="multilevel"/>
     <w:tmpl w:val="08B0991A"/>
@@ -4597,7 +5186,7 @@
       </w:pPr>
     </w:lvl>
   </w:abstractNum>
-  <w:abstractNum w:abstractNumId="11" w15:restartNumberingAfterBreak="0">
+  <w:abstractNum w:abstractNumId="12" w15:restartNumberingAfterBreak="0">
     <w:nsid w:val="700E2621"/>
     <w:multiLevelType w:val="multilevel"/>
     <w:tmpl w:val="08B0991A"/>
@@ -4683,7 +5272,7 @@
       </w:pPr>
     </w:lvl>
   </w:abstractNum>
-  <w:abstractNum w:abstractNumId="12" w15:restartNumberingAfterBreak="0">
+  <w:abstractNum w:abstractNumId="13" w15:restartNumberingAfterBreak="0">
     <w:nsid w:val="70F00862"/>
     <w:multiLevelType w:val="multilevel"/>
     <w:tmpl w:val="08B0991A"/>
@@ -4769,7 +5358,93 @@
       </w:pPr>
     </w:lvl>
   </w:abstractNum>
-  <w:abstractNum w:abstractNumId="13" w15:restartNumberingAfterBreak="0">
+  <w:abstractNum w:abstractNumId="14" w15:restartNumberingAfterBreak="0">
+    <w:nsid w:val="737A51F4"/>
+    <w:multiLevelType w:val="hybridMultilevel"/>
+    <w:tmpl w:val="6A6289D8"/>
+    <w:lvl w:ilvl="0" w:tplc="0409000F">
+      <w:start w:val="1"/>
+      <w:numFmt w:val="decimal"/>
+      <w:lvlText w:val="%1."/>
+      <w:lvlJc w:val="left"/>
+      <w:pPr>
+        <w:ind w:left="720" w:hanging="360"/>
+      </w:pPr>
+    </w:lvl>
+    <w:lvl w:ilvl="1" w:tplc="04090019" w:tentative="1">
+      <w:start w:val="1"/>
+      <w:numFmt w:val="lowerLetter"/>
+      <w:lvlText w:val="%2."/>
+      <w:lvlJc w:val="left"/>
+      <w:pPr>
+        <w:ind w:left="1440" w:hanging="360"/>
+      </w:pPr>
+    </w:lvl>
+    <w:lvl w:ilvl="2" w:tplc="0409001B" w:tentative="1">
+      <w:start w:val="1"/>
+      <w:numFmt w:val="lowerRoman"/>
+      <w:lvlText w:val="%3."/>
+      <w:lvlJc w:val="right"/>
+      <w:pPr>
+        <w:ind w:left="2160" w:hanging="180"/>
+      </w:pPr>
+    </w:lvl>
+    <w:lvl w:ilvl="3" w:tplc="0409000F" w:tentative="1">
+      <w:start w:val="1"/>
+      <w:numFmt w:val="decimal"/>
+      <w:lvlText w:val="%4."/>
+      <w:lvlJc w:val="left"/>
+      <w:pPr>
+        <w:ind w:left="2880" w:hanging="360"/>
+      </w:pPr>
+    </w:lvl>
+    <w:lvl w:ilvl="4" w:tplc="04090019" w:tentative="1">
+      <w:start w:val="1"/>
+      <w:numFmt w:val="lowerLetter"/>
+      <w:lvlText w:val="%5."/>
+      <w:lvlJc w:val="left"/>
+      <w:pPr>
+        <w:ind w:left="3600" w:hanging="360"/>
+      </w:pPr>
+    </w:lvl>
+    <w:lvl w:ilvl="5" w:tplc="0409001B" w:tentative="1">
+      <w:start w:val="1"/>
+      <w:numFmt w:val="lowerRoman"/>
+      <w:lvlText w:val="%6."/>
+      <w:lvlJc w:val="right"/>
+      <w:pPr>
+        <w:ind w:left="4320" w:hanging="180"/>
+      </w:pPr>
+    </w:lvl>
+    <w:lvl w:ilvl="6" w:tplc="0409000F" w:tentative="1">
+      <w:start w:val="1"/>
+      <w:numFmt w:val="decimal"/>
+      <w:lvlText w:val="%7."/>
+      <w:lvlJc w:val="left"/>
+      <w:pPr>
+        <w:ind w:left="5040" w:hanging="360"/>
+      </w:pPr>
+    </w:lvl>
+    <w:lvl w:ilvl="7" w:tplc="04090019" w:tentative="1">
+      <w:start w:val="1"/>
+      <w:numFmt w:val="lowerLetter"/>
+      <w:lvlText w:val="%8."/>
+      <w:lvlJc w:val="left"/>
+      <w:pPr>
+        <w:ind w:left="5760" w:hanging="360"/>
+      </w:pPr>
+    </w:lvl>
+    <w:lvl w:ilvl="8" w:tplc="0409001B" w:tentative="1">
+      <w:start w:val="1"/>
+      <w:numFmt w:val="lowerRoman"/>
+      <w:lvlText w:val="%9."/>
+      <w:lvlJc w:val="right"/>
+      <w:pPr>
+        <w:ind w:left="6480" w:hanging="180"/>
+      </w:pPr>
+    </w:lvl>
+  </w:abstractNum>
+  <w:abstractNum w:abstractNumId="15" w15:restartNumberingAfterBreak="0">
     <w:nsid w:val="7E710FEB"/>
     <w:multiLevelType w:val="multilevel"/>
     <w:tmpl w:val="08B0991A"/>
@@ -4988,10 +5663,10 @@
     <w:abstractNumId w:val="6"/>
   </w:num>
   <w:num w:numId="9" w16cid:durableId="1207447406">
-    <w:abstractNumId w:val="10"/>
+    <w:abstractNumId w:val="11"/>
   </w:num>
   <w:num w:numId="10" w16cid:durableId="1745880266">
-    <w:abstractNumId w:val="11"/>
+    <w:abstractNumId w:val="12"/>
   </w:num>
   <w:num w:numId="11" w16cid:durableId="1642228852">
     <w:abstractNumId w:val="5"/>
@@ -5000,7 +5675,7 @@
     <w:abstractNumId w:val="7"/>
   </w:num>
   <w:num w:numId="13" w16cid:durableId="1671368305">
-    <w:abstractNumId w:val="12"/>
+    <w:abstractNumId w:val="13"/>
   </w:num>
   <w:num w:numId="14" w16cid:durableId="1159887085">
     <w:abstractNumId w:val="3"/>
@@ -5009,10 +5684,16 @@
     <w:abstractNumId w:val="9"/>
   </w:num>
   <w:num w:numId="16" w16cid:durableId="622421880">
-    <w:abstractNumId w:val="13"/>
+    <w:abstractNumId w:val="15"/>
   </w:num>
   <w:num w:numId="17" w16cid:durableId="636885183">
     <w:abstractNumId w:val="4"/>
+  </w:num>
+  <w:num w:numId="18" w16cid:durableId="413086819">
+    <w:abstractNumId w:val="10"/>
+  </w:num>
+  <w:num w:numId="19" w16cid:durableId="2074424506">
+    <w:abstractNumId w:val="14"/>
   </w:num>
 </w:numbering>
 </file>

</xml_diff>

<commit_message>
Updated Windows PC Key Generation Instructions
</commit_message>
<xml_diff>
--- a/week01/assignment/google-cloud-deploy.docx
+++ b/week01/assignment/google-cloud-deploy.docx
@@ -31,7 +31,7 @@
       <w:r>
         <w:t xml:space="preserve">Go to the </w:t>
       </w:r>
-      <w:hyperlink r:id="rId7">
+      <w:hyperlink r:id="rId8">
         <w:r>
           <w:rPr>
             <w:rStyle w:val="Hyperlink"/>
@@ -296,7 +296,7 @@
       <w:r>
         <w:t xml:space="preserve">Visit the official PuTTY download page: </w:t>
       </w:r>
-      <w:hyperlink r:id="rId8">
+      <w:hyperlink r:id="rId9">
         <w:r>
           <w:rPr>
             <w:rStyle w:val="Hyperlink"/>
@@ -441,6 +441,275 @@
     </w:p>
     <w:p>
       <w:pPr>
+        <w:pStyle w:val="Compact"/>
+        <w:ind w:left="720"/>
+      </w:pPr>
+    </w:p>
+    <w:p>
+      <w:pPr>
+        <w:pStyle w:val="Compact"/>
+        <w:ind w:left="720"/>
+      </w:pPr>
+      <w:r>
+        <w:t>Note do NOT enter a password for the Key Phrase. Keep it blank.</w:t>
+      </w:r>
+    </w:p>
+    <w:p>
+      <w:pPr>
+        <w:pStyle w:val="Compact"/>
+        <w:ind w:left="720"/>
+      </w:pPr>
+    </w:p>
+    <w:p>
+      <w:pPr>
+        <w:pStyle w:val="Compact"/>
+        <w:numPr>
+          <w:ilvl w:val="0"/>
+          <w:numId w:val="13"/>
+        </w:numPr>
+      </w:pPr>
+      <w:r>
+        <w:t xml:space="preserve">Examine the public key under the section </w:t>
+      </w:r>
+      <w:r>
+        <w:t xml:space="preserve">"Public key for pasting into OpenSSH </w:t>
+      </w:r>
+      <w:proofErr w:type="spellStart"/>
+      <w:r>
+        <w:t>authorized_keys</w:t>
+      </w:r>
+      <w:proofErr w:type="spellEnd"/>
+      <w:r>
+        <w:t xml:space="preserve"> file"</w:t>
+      </w:r>
+      <w:r>
+        <w:t xml:space="preserve"> in </w:t>
+      </w:r>
+      <w:proofErr w:type="spellStart"/>
+      <w:r>
+        <w:t>PuttyGen</w:t>
+      </w:r>
+      <w:proofErr w:type="spellEnd"/>
+      <w:r>
+        <w:t>. Copy this into a notepad</w:t>
+      </w:r>
+      <w:r>
+        <w:t>. Your public key will look like this:</w:t>
+      </w:r>
+    </w:p>
+    <w:p>
+      <w:pPr>
+        <w:pStyle w:val="Compact"/>
+        <w:ind w:firstLine="720"/>
+      </w:pPr>
+    </w:p>
+    <w:p>
+      <w:pPr>
+        <w:pStyle w:val="Compact"/>
+        <w:ind w:firstLine="720"/>
+        <w:rPr>
+          <w:b/>
+          <w:bCs/>
+        </w:rPr>
+      </w:pPr>
+      <w:proofErr w:type="spellStart"/>
+      <w:r>
+        <w:t>ssh-rsa</w:t>
+      </w:r>
+      <w:proofErr w:type="spellEnd"/>
+      <w:r>
+        <w:t xml:space="preserve"> </w:t>
+      </w:r>
+      <w:r>
+        <w:t>ABC……</w:t>
+      </w:r>
+      <w:proofErr w:type="gramStart"/>
+      <w:r>
+        <w:t xml:space="preserve">XYZ </w:t>
+      </w:r>
+      <w:r>
+        <w:t xml:space="preserve"> </w:t>
+      </w:r>
+      <w:r>
+        <w:rPr>
+          <w:b/>
+          <w:bCs/>
+        </w:rPr>
+        <w:t>rsa</w:t>
+      </w:r>
+      <w:proofErr w:type="gramEnd"/>
+      <w:r>
+        <w:rPr>
+          <w:b/>
+          <w:bCs/>
+        </w:rPr>
+        <w:t>-key-20230926</w:t>
+      </w:r>
+    </w:p>
+    <w:p>
+      <w:pPr>
+        <w:pStyle w:val="Compact"/>
+        <w:ind w:firstLine="720"/>
+        <w:rPr>
+          <w:b/>
+          <w:bCs/>
+        </w:rPr>
+      </w:pPr>
+    </w:p>
+    <w:p>
+      <w:pPr>
+        <w:pStyle w:val="Compact"/>
+        <w:ind w:left="720"/>
+      </w:pPr>
+    </w:p>
+    <w:p>
+      <w:pPr>
+        <w:pStyle w:val="Compact"/>
+        <w:ind w:left="720"/>
+      </w:pPr>
+      <w:r>
+        <w:t xml:space="preserve">Note do NOT directly click </w:t>
+      </w:r>
+      <w:r>
+        <w:rPr>
+          <w:rStyle w:val="VerbatimChar"/>
+        </w:rPr>
+        <w:t xml:space="preserve">Save </w:t>
+      </w:r>
+      <w:proofErr w:type="spellStart"/>
+      <w:r>
+        <w:rPr>
+          <w:rStyle w:val="VerbatimChar"/>
+        </w:rPr>
+        <w:t>publickey</w:t>
+      </w:r>
+      <w:proofErr w:type="spellEnd"/>
+      <w:r>
+        <w:t xml:space="preserve"> as Google Cloud will not accept this default format.</w:t>
+      </w:r>
+    </w:p>
+    <w:p>
+      <w:pPr>
+        <w:pStyle w:val="Compact"/>
+        <w:ind w:firstLine="720"/>
+      </w:pPr>
+    </w:p>
+    <w:p>
+      <w:pPr>
+        <w:pStyle w:val="Compact"/>
+        <w:numPr>
+          <w:ilvl w:val="0"/>
+          <w:numId w:val="13"/>
+        </w:numPr>
+      </w:pPr>
+      <w:r>
+        <w:t xml:space="preserve">At the end of the key (after the long series of characters), you'll see a comment which is often the username and/or hostname of the machine where the key was generated. </w:t>
+      </w:r>
+      <w:r>
+        <w:t xml:space="preserve">In my case it is </w:t>
+      </w:r>
+      <w:r>
+        <w:rPr>
+          <w:b/>
+          <w:bCs/>
+        </w:rPr>
+        <w:t>rsa-key-20230926</w:t>
+      </w:r>
+      <w:r>
+        <w:rPr>
+          <w:b/>
+          <w:bCs/>
+        </w:rPr>
+        <w:t xml:space="preserve">. </w:t>
+      </w:r>
+      <w:r>
+        <w:t xml:space="preserve">In your case this may also be </w:t>
+      </w:r>
+      <w:proofErr w:type="spellStart"/>
+      <w:r>
+        <w:t>u</w:t>
+      </w:r>
+      <w:r>
+        <w:rPr>
+          <w:b/>
+          <w:bCs/>
+        </w:rPr>
+        <w:t>sername@hostname</w:t>
+      </w:r>
+      <w:proofErr w:type="spellEnd"/>
+      <w:r>
+        <w:t>. Replace this with your name. In my case the public key would now look like:</w:t>
+      </w:r>
+    </w:p>
+    <w:p>
+      <w:pPr>
+        <w:pStyle w:val="Compact"/>
+        <w:ind w:left="720"/>
+      </w:pPr>
+    </w:p>
+    <w:p>
+      <w:pPr>
+        <w:pStyle w:val="Compact"/>
+        <w:ind w:firstLine="720"/>
+        <w:rPr>
+          <w:b/>
+          <w:bCs/>
+        </w:rPr>
+      </w:pPr>
+      <w:proofErr w:type="spellStart"/>
+      <w:r>
+        <w:t>ssh-rsa</w:t>
+      </w:r>
+      <w:proofErr w:type="spellEnd"/>
+      <w:r>
+        <w:t xml:space="preserve"> </w:t>
+      </w:r>
+      <w:r>
+        <w:t>ABC……</w:t>
+      </w:r>
+      <w:proofErr w:type="gramStart"/>
+      <w:r>
+        <w:t xml:space="preserve">XYZ </w:t>
+      </w:r>
+      <w:r>
+        <w:t xml:space="preserve"> </w:t>
+      </w:r>
+      <w:proofErr w:type="spellStart"/>
+      <w:r>
+        <w:rPr>
+          <w:b/>
+          <w:bCs/>
+        </w:rPr>
+        <w:t>nasheb</w:t>
+      </w:r>
+      <w:proofErr w:type="spellEnd"/>
+      <w:proofErr w:type="gramEnd"/>
+    </w:p>
+    <w:p>
+      <w:pPr>
+        <w:pStyle w:val="Compact"/>
+        <w:ind w:left="720"/>
+      </w:pPr>
+    </w:p>
+    <w:p>
+      <w:pPr>
+        <w:pStyle w:val="Compact"/>
+        <w:ind w:left="720"/>
+      </w:pPr>
+      <w:r>
+        <w:t xml:space="preserve">Note </w:t>
+      </w:r>
+      <w:r>
+        <w:t>the user you enter will be the username used to SSH into your virtual machine in Google Cloud.</w:t>
+      </w:r>
+    </w:p>
+    <w:p>
+      <w:pPr>
+        <w:pStyle w:val="Compact"/>
+      </w:pPr>
+    </w:p>
+    <w:p>
+      <w:pPr>
         <w:pStyle w:val="Heading2"/>
       </w:pPr>
       <w:bookmarkStart w:id="6" w:name="X10dc35059091cb8265b310d36607f9d7dab055f"/>
@@ -585,7 +854,13 @@
         <w:t>Username</w:t>
       </w:r>
       <w:r>
-        <w:t xml:space="preserve"> that appears after the upload. You will use this username for port-forwarding later.</w:t>
+        <w:t xml:space="preserve"> that appears after the upload. You will use this username for </w:t>
+      </w:r>
+      <w:r>
+        <w:t xml:space="preserve">SSH and for </w:t>
+      </w:r>
+      <w:r>
+        <w:t>port-forwarding later.</w:t>
       </w:r>
     </w:p>
     <w:p>
@@ -597,6 +872,7 @@
         <w:rPr>
           <w:noProof/>
         </w:rPr>
+        <w:lastRenderedPageBreak/>
         <w:drawing>
           <wp:inline distT="0" distB="0" distL="0" distR="0" wp14:anchorId="1B8FCE14" wp14:editId="76E192B4">
             <wp:extent cx="1340709" cy="764386"/>
@@ -613,7 +889,7 @@
                     <pic:cNvPicPr/>
                   </pic:nvPicPr>
                   <pic:blipFill>
-                    <a:blip r:embed="rId9">
+                    <a:blip r:embed="rId10">
                       <a:extLst>
                         <a:ext uri="{28A0092B-C50C-407E-A947-70E740481C1C}">
                           <a14:useLocalDpi xmlns:a14="http://schemas.microsoft.com/office/drawing/2010/main" val="0"/>
@@ -712,7 +988,7 @@
                     <pic:cNvPicPr/>
                   </pic:nvPicPr>
                   <pic:blipFill>
-                    <a:blip r:embed="rId10">
+                    <a:blip r:embed="rId11">
                       <a:extLst>
                         <a:ext uri="{28A0092B-C50C-407E-A947-70E740481C1C}">
                           <a14:useLocalDpi xmlns:a14="http://schemas.microsoft.com/office/drawing/2010/main" val="0"/>
@@ -765,7 +1041,6 @@
         <w:rPr>
           <w:noProof/>
         </w:rPr>
-        <w:lastRenderedPageBreak/>
         <w:drawing>
           <wp:inline distT="0" distB="0" distL="0" distR="0" wp14:anchorId="2EABE227" wp14:editId="130FB1C9">
             <wp:extent cx="1484740" cy="765185"/>
@@ -782,7 +1057,7 @@
                     <pic:cNvPicPr/>
                   </pic:nvPicPr>
                   <pic:blipFill>
-                    <a:blip r:embed="rId11" cstate="print">
+                    <a:blip r:embed="rId12" cstate="print">
                       <a:extLst>
                         <a:ext uri="{28A0092B-C50C-407E-A947-70E740481C1C}">
                           <a14:useLocalDpi xmlns:a14="http://schemas.microsoft.com/office/drawing/2010/main" val="0"/>
@@ -852,7 +1127,7 @@
                     <pic:cNvPicPr/>
                   </pic:nvPicPr>
                   <pic:blipFill>
-                    <a:blip r:embed="rId12" cstate="print">
+                    <a:blip r:embed="rId13" cstate="print">
                       <a:extLst>
                         <a:ext uri="{28A0092B-C50C-407E-A947-70E740481C1C}">
                           <a14:useLocalDpi xmlns:a14="http://schemas.microsoft.com/office/drawing/2010/main" val="0"/>
@@ -929,7 +1204,7 @@
                     <pic:cNvPicPr/>
                   </pic:nvPicPr>
                   <pic:blipFill>
-                    <a:blip r:embed="rId13">
+                    <a:blip r:embed="rId14">
                       <a:extLst>
                         <a:ext uri="{28A0092B-C50C-407E-A947-70E740481C1C}">
                           <a14:useLocalDpi xmlns:a14="http://schemas.microsoft.com/office/drawing/2010/main" val="0"/>
@@ -965,6 +1240,7 @@
         </w:numPr>
       </w:pPr>
       <w:r>
+        <w:lastRenderedPageBreak/>
         <w:t xml:space="preserve">In the </w:t>
       </w:r>
       <w:r>
@@ -1028,7 +1304,7 @@
           <w:noProof/>
         </w:rPr>
         <w:drawing>
-          <wp:inline distT="0" distB="0" distL="0" distR="0" wp14:anchorId="4C59D19A" wp14:editId="4D5515DD">
+          <wp:inline distT="0" distB="0" distL="0" distR="0" wp14:anchorId="4C59D19A" wp14:editId="4F8E5697">
             <wp:extent cx="2940908" cy="3348426"/>
             <wp:effectExtent l="0" t="0" r="5715" b="4445"/>
             <wp:docPr id="1580586056" name="Picture 16" descr="A screenshot of a computer&#10;&#10;Description automatically generated"/>
@@ -1043,7 +1319,7 @@
                     <pic:cNvPicPr/>
                   </pic:nvPicPr>
                   <pic:blipFill>
-                    <a:blip r:embed="rId14" cstate="print">
+                    <a:blip r:embed="rId15" cstate="print">
                       <a:extLst>
                         <a:ext uri="{28A0092B-C50C-407E-A947-70E740481C1C}">
                           <a14:useLocalDpi xmlns:a14="http://schemas.microsoft.com/office/drawing/2010/main" val="0"/>
@@ -1084,7 +1360,6 @@
         </w:numPr>
       </w:pPr>
       <w:r>
-        <w:lastRenderedPageBreak/>
         <w:t xml:space="preserve">In the </w:t>
       </w:r>
       <w:r>
@@ -1130,7 +1405,7 @@
                     <pic:cNvPicPr/>
                   </pic:nvPicPr>
                   <pic:blipFill>
-                    <a:blip r:embed="rId15">
+                    <a:blip r:embed="rId16">
                       <a:extLst>
                         <a:ext uri="{28A0092B-C50C-407E-A947-70E740481C1C}">
                           <a14:useLocalDpi xmlns:a14="http://schemas.microsoft.com/office/drawing/2010/main" val="0"/>
@@ -1226,6 +1501,7 @@
         <w:rPr>
           <w:noProof/>
         </w:rPr>
+        <w:lastRenderedPageBreak/>
         <w:drawing>
           <wp:inline distT="0" distB="0" distL="0" distR="0" wp14:anchorId="0F0A9356" wp14:editId="23C30D61">
             <wp:extent cx="3417682" cy="3429000"/>
@@ -1242,7 +1518,7 @@
                     <pic:cNvPicPr/>
                   </pic:nvPicPr>
                   <pic:blipFill>
-                    <a:blip r:embed="rId16">
+                    <a:blip r:embed="rId17">
                       <a:extLst>
                         <a:ext uri="{28A0092B-C50C-407E-A947-70E740481C1C}">
                           <a14:useLocalDpi xmlns:a14="http://schemas.microsoft.com/office/drawing/2010/main" val="0"/>
@@ -1326,7 +1602,7 @@
                     <pic:cNvPicPr/>
                   </pic:nvPicPr>
                   <pic:blipFill>
-                    <a:blip r:embed="rId17">
+                    <a:blip r:embed="rId18">
                       <a:extLst>
                         <a:ext uri="{28A0092B-C50C-407E-A947-70E740481C1C}">
                           <a14:useLocalDpi xmlns:a14="http://schemas.microsoft.com/office/drawing/2010/main" val="0"/>
@@ -1381,27 +1657,11 @@
     </w:p>
     <w:p>
       <w:pPr>
-        <w:pStyle w:val="Compact"/>
-      </w:pPr>
-    </w:p>
-    <w:p>
-      <w:pPr>
-        <w:pStyle w:val="Compact"/>
-      </w:pPr>
-    </w:p>
-    <w:p>
-      <w:pPr>
-        <w:pStyle w:val="Compact"/>
-      </w:pPr>
-    </w:p>
-    <w:p>
-      <w:pPr>
         <w:pStyle w:val="Heading2"/>
       </w:pPr>
       <w:bookmarkStart w:id="7" w:name="X4da5f7adf2f526b73e5fc649c3b7e9973ba946c"/>
       <w:bookmarkEnd w:id="3"/>
       <w:r>
-        <w:lastRenderedPageBreak/>
         <w:t>Setting Up Your Ubuntu Full Desktop Image</w:t>
       </w:r>
     </w:p>
@@ -1446,7 +1706,7 @@
                     <pic:cNvPicPr/>
                   </pic:nvPicPr>
                   <pic:blipFill>
-                    <a:blip r:embed="rId18">
+                    <a:blip r:embed="rId19">
                       <a:extLst>
                         <a:ext uri="{28A0092B-C50C-407E-A947-70E740481C1C}">
                           <a14:useLocalDpi xmlns:a14="http://schemas.microsoft.com/office/drawing/2010/main" val="0"/>
@@ -1546,6 +1806,7 @@
         <w:pStyle w:val="Heading3"/>
       </w:pPr>
       <w:r>
+        <w:lastRenderedPageBreak/>
         <w:t>On Windows</w:t>
       </w:r>
     </w:p>
@@ -1827,7 +2088,6 @@
         </w:numPr>
       </w:pPr>
       <w:r>
-        <w:lastRenderedPageBreak/>
         <w:t>Run the script:</w:t>
       </w:r>
     </w:p>
@@ -2141,6 +2401,7 @@
         </w:numPr>
       </w:pPr>
       <w:r>
+        <w:lastRenderedPageBreak/>
         <w:t xml:space="preserve">Type </w:t>
       </w:r>
       <w:r>
@@ -2553,7 +2814,6 @@
         <w:pStyle w:val="BodyText"/>
       </w:pPr>
       <w:r>
-        <w:lastRenderedPageBreak/>
         <w:t xml:space="preserve">If you’re using a Mac, then you can simply use a terminal session for port forwarding. If you’re using putty. If you are using a PC, see the section </w:t>
       </w:r>
       <w:r>
@@ -2591,7 +2851,7 @@
                     <pic:cNvPicPr/>
                   </pic:nvPicPr>
                   <pic:blipFill>
-                    <a:blip r:embed="rId18">
+                    <a:blip r:embed="rId19">
                       <a:extLst>
                         <a:ext uri="{28A0092B-C50C-407E-A947-70E740481C1C}">
                           <a14:useLocalDpi xmlns:a14="http://schemas.microsoft.com/office/drawing/2010/main" val="0"/>
@@ -2683,7 +2943,7 @@
       <w:r>
         <w:t xml:space="preserve">Then, open your web browser and go to: </w:t>
       </w:r>
-      <w:hyperlink r:id="rId19" w:history="1">
+      <w:hyperlink r:id="rId20" w:history="1">
         <w:r>
           <w:rPr>
             <w:rStyle w:val="Hyperlink"/>
@@ -2757,7 +3017,7 @@
       <w:r>
         <w:t xml:space="preserve">Then, open your web browser and go to: </w:t>
       </w:r>
-      <w:hyperlink r:id="rId20" w:history="1">
+      <w:hyperlink r:id="rId21" w:history="1">
         <w:r>
           <w:rPr>
             <w:rStyle w:val="Hyperlink"/>
@@ -2831,7 +3091,7 @@
       <w:r>
         <w:t xml:space="preserve">Then, open your web browser and go to: </w:t>
       </w:r>
-      <w:hyperlink r:id="rId21" w:history="1">
+      <w:hyperlink r:id="rId22" w:history="1">
         <w:r>
           <w:rPr>
             <w:rStyle w:val="Hyperlink"/>
@@ -2849,6 +3109,7 @@
         </w:numPr>
       </w:pPr>
       <w:r>
+        <w:lastRenderedPageBreak/>
         <w:t>Spark History:</w:t>
       </w:r>
     </w:p>
@@ -2905,7 +3166,7 @@
       <w:r>
         <w:t xml:space="preserve">Then, open your web browser and go to: </w:t>
       </w:r>
-      <w:hyperlink r:id="rId22" w:history="1">
+      <w:hyperlink r:id="rId23" w:history="1">
         <w:r>
           <w:rPr>
             <w:rStyle w:val="Hyperlink"/>
@@ -2979,7 +3240,7 @@
       <w:r>
         <w:t xml:space="preserve">Then, open your web browser and go to: </w:t>
       </w:r>
-      <w:hyperlink r:id="rId23" w:history="1">
+      <w:hyperlink r:id="rId24" w:history="1">
         <w:r>
           <w:rPr>
             <w:rStyle w:val="Hyperlink"/>
@@ -3058,7 +3319,7 @@
       <w:r>
         <w:t xml:space="preserve">Then, open your web browser and go to: </w:t>
       </w:r>
-      <w:hyperlink r:id="rId24" w:history="1">
+      <w:hyperlink r:id="rId25" w:history="1">
         <w:r>
           <w:rPr>
             <w:rStyle w:val="Hyperlink"/>
@@ -3132,7 +3393,7 @@
       <w:r>
         <w:t xml:space="preserve">Then, open your web browser and go to: </w:t>
       </w:r>
-      <w:hyperlink r:id="rId25" w:history="1">
+      <w:hyperlink r:id="rId26" w:history="1">
         <w:r>
           <w:rPr>
             <w:rStyle w:val="Hyperlink"/>
@@ -3257,7 +3518,6 @@
         <w:ind w:left="1440"/>
       </w:pPr>
       <w:r>
-        <w:lastRenderedPageBreak/>
         <w:t>Look for the username and password in the output. They will be inside square brackets. For example:</w:t>
       </w:r>
     </w:p>
@@ -3391,7 +3651,6 @@
         <w:t xml:space="preserve"> user interface.</w:t>
       </w:r>
     </w:p>
-    <w:p/>
     <w:p>
       <w:pPr>
         <w:pStyle w:val="FirstParagraph"/>
@@ -3468,10 +3727,7 @@
       <w:proofErr w:type="spellEnd"/>
       <w:proofErr w:type="gramEnd"/>
       <w:r>
-        <w:t>.</w:t>
-      </w:r>
-      <w:r>
-        <w:t xml:space="preserve"> You will replace this with the </w:t>
+        <w:t xml:space="preserve">. You will replace this with the </w:t>
       </w:r>
       <w:r>
         <w:rPr>
@@ -3480,16 +3736,7 @@
         <w:t>External IP</w:t>
       </w:r>
       <w:r>
-        <w:t xml:space="preserve"> of your google cloud virtual machine.</w:t>
-      </w:r>
-      <w:r>
-        <w:t xml:space="preserve"> Do not save this yet; we </w:t>
-      </w:r>
-      <w:r>
-        <w:t>must</w:t>
-      </w:r>
-      <w:r>
-        <w:t xml:space="preserve"> configure the ports for tunneling.</w:t>
+        <w:t xml:space="preserve"> of your google cloud virtual machine. Do not save this yet; we must configure the ports for tunneling.</w:t>
       </w:r>
     </w:p>
     <w:p>
@@ -3501,6 +3748,7 @@
         </w:numPr>
       </w:pPr>
       <w:r>
+        <w:lastRenderedPageBreak/>
         <w:t>Click on the path to reach Tunnels (Connection &gt; SSH &gt;Tunnels):</w:t>
       </w:r>
     </w:p>
@@ -3540,7 +3788,7 @@
                     </pic:cNvPicPr>
                   </pic:nvPicPr>
                   <pic:blipFill>
-                    <a:blip r:embed="rId26" cstate="print">
+                    <a:blip r:embed="rId27" cstate="print">
                       <a:extLst>
                         <a:ext uri="{28A0092B-C50C-407E-A947-70E740481C1C}">
                           <a14:useLocalDpi xmlns:a14="http://schemas.microsoft.com/office/drawing/2010/main" val="0"/>
@@ -3639,7 +3887,6 @@
         <w:ind w:firstLine="720"/>
       </w:pPr>
       <w:r>
-        <w:lastRenderedPageBreak/>
         <w:fldChar w:fldCharType="begin"/>
       </w:r>
       <w:r>
@@ -3670,7 +3917,7 @@
                     </pic:cNvPicPr>
                   </pic:nvPicPr>
                   <pic:blipFill>
-                    <a:blip r:embed="rId27">
+                    <a:blip r:embed="rId28">
                       <a:extLst>
                         <a:ext uri="{28A0092B-C50C-407E-A947-70E740481C1C}">
                           <a14:useLocalDpi xmlns:a14="http://schemas.microsoft.com/office/drawing/2010/main" val="0"/>
@@ -3736,7 +3983,7 @@
           <w:noProof/>
         </w:rPr>
         <w:drawing>
-          <wp:inline distT="0" distB="0" distL="0" distR="0" wp14:anchorId="5AF2D816" wp14:editId="72509BA5">
+          <wp:inline distT="0" distB="0" distL="0" distR="0" wp14:anchorId="5AF2D816" wp14:editId="29E1B1E7">
             <wp:extent cx="1858206" cy="1910993"/>
             <wp:effectExtent l="0" t="0" r="0" b="0"/>
             <wp:docPr id="1931445749" name="Picture 3" descr="This is a screen shot of the ports that will be used for Port Forwarding."/>
@@ -3753,7 +4000,7 @@
                     </pic:cNvPicPr>
                   </pic:nvPicPr>
                   <pic:blipFill>
-                    <a:blip r:embed="rId28">
+                    <a:blip r:embed="rId29">
                       <a:extLst>
                         <a:ext uri="{28A0092B-C50C-407E-A947-70E740481C1C}">
                           <a14:useLocalDpi xmlns:a14="http://schemas.microsoft.com/office/drawing/2010/main" val="0"/>
@@ -3768,7 +4015,7 @@
                   <pic:spPr bwMode="auto">
                     <a:xfrm>
                       <a:off x="0" y="0"/>
-                      <a:ext cx="1907342" cy="1961524"/>
+                      <a:ext cx="1858206" cy="1910993"/>
                     </a:xfrm>
                     <a:prstGeom prst="rect">
                       <a:avLst/>
@@ -3797,6 +4044,7 @@
         </w:numPr>
       </w:pPr>
       <w:r>
+        <w:lastRenderedPageBreak/>
         <w:t>In the left pane, click on Session to bring up the following window. Click on the Save button:</w:t>
       </w:r>
     </w:p>
@@ -3836,7 +4084,7 @@
                     </pic:cNvPicPr>
                   </pic:nvPicPr>
                   <pic:blipFill>
-                    <a:blip r:embed="rId29">
+                    <a:blip r:embed="rId30">
                       <a:extLst>
                         <a:ext uri="{28A0092B-C50C-407E-A947-70E740481C1C}">
                           <a14:useLocalDpi xmlns:a14="http://schemas.microsoft.com/office/drawing/2010/main" val="0"/>
@@ -3873,7 +4121,85 @@
     </w:p>
     <w:p>
       <w:pPr>
-        <w:pStyle w:val="BodyText"/>
+        <w:pStyle w:val="Compact"/>
+        <w:numPr>
+          <w:ilvl w:val="0"/>
+          <w:numId w:val="18"/>
+        </w:numPr>
+      </w:pPr>
+      <w:r>
+        <w:t>On the left pane, go to Connection -&gt; SSH -&gt; Auth.</w:t>
+      </w:r>
+    </w:p>
+    <w:p>
+      <w:pPr>
+        <w:pStyle w:val="Compact"/>
+        <w:numPr>
+          <w:ilvl w:val="0"/>
+          <w:numId w:val="18"/>
+        </w:numPr>
+      </w:pPr>
+      <w:r>
+        <w:t xml:space="preserve">Click on the </w:t>
+      </w:r>
+      <w:r>
+        <w:rPr>
+          <w:rStyle w:val="VerbatimChar"/>
+        </w:rPr>
+        <w:t>Browse</w:t>
+      </w:r>
+      <w:r>
+        <w:t xml:space="preserve"> button and select the private key you saved in the previous step.</w:t>
+      </w:r>
+    </w:p>
+    <w:p>
+      <w:pPr>
+        <w:pStyle w:val="Compact"/>
+        <w:numPr>
+          <w:ilvl w:val="0"/>
+          <w:numId w:val="18"/>
+        </w:numPr>
+      </w:pPr>
+      <w:r>
+        <w:t xml:space="preserve">Return to the main </w:t>
+      </w:r>
+      <w:r>
+        <w:rPr>
+          <w:rStyle w:val="VerbatimChar"/>
+        </w:rPr>
+        <w:t>Session</w:t>
+      </w:r>
+      <w:r>
+        <w:t xml:space="preserve"> section, enter a name for this </w:t>
+      </w:r>
+      <w:r>
+        <w:t xml:space="preserve">tunnel </w:t>
+      </w:r>
+      <w:r>
+        <w:t xml:space="preserve">session under </w:t>
+      </w:r>
+      <w:r>
+        <w:rPr>
+          <w:rStyle w:val="VerbatimChar"/>
+        </w:rPr>
+        <w:t>Saved Sessions</w:t>
+      </w:r>
+      <w:r>
+        <w:t xml:space="preserve"> and click </w:t>
+      </w:r>
+      <w:r>
+        <w:rPr>
+          <w:rStyle w:val="VerbatimChar"/>
+        </w:rPr>
+        <w:t>Save</w:t>
+      </w:r>
+      <w:r>
+        <w:t>. This way, you won’t need to repeat the above steps every time.</w:t>
+      </w:r>
+    </w:p>
+    <w:p>
+      <w:pPr>
+        <w:pStyle w:val="Compact"/>
         <w:numPr>
           <w:ilvl w:val="0"/>
           <w:numId w:val="18"/>
@@ -3941,7 +4267,6 @@
         </w:rPr>
       </w:pPr>
       <w:r>
-        <w:lastRenderedPageBreak/>
         <w:t xml:space="preserve">Ensure </w:t>
       </w:r>
       <w:proofErr w:type="spellStart"/>
@@ -4016,7 +4341,7 @@
                     <pic:cNvPicPr/>
                   </pic:nvPicPr>
                   <pic:blipFill>
-                    <a:blip r:embed="rId30">
+                    <a:blip r:embed="rId31">
                       <a:extLst>
                         <a:ext uri="{28A0092B-C50C-407E-A947-70E740481C1C}">
                           <a14:useLocalDpi xmlns:a14="http://schemas.microsoft.com/office/drawing/2010/main" val="0"/>
@@ -4045,11 +4370,6 @@
     </w:p>
     <w:p>
       <w:pPr>
-        <w:pStyle w:val="BodyText"/>
-      </w:pPr>
-    </w:p>
-    <w:p>
-      <w:pPr>
         <w:pStyle w:val="FirstParagraph"/>
         <w:rPr>
           <w:b/>
@@ -5445,6 +5765,92 @@
     </w:lvl>
   </w:abstractNum>
   <w:abstractNum w:abstractNumId="15" w15:restartNumberingAfterBreak="0">
+    <w:nsid w:val="791560B6"/>
+    <w:multiLevelType w:val="hybridMultilevel"/>
+    <w:tmpl w:val="DB1A219A"/>
+    <w:lvl w:ilvl="0" w:tplc="0409000F">
+      <w:start w:val="1"/>
+      <w:numFmt w:val="decimal"/>
+      <w:lvlText w:val="%1."/>
+      <w:lvlJc w:val="left"/>
+      <w:pPr>
+        <w:ind w:left="360" w:hanging="360"/>
+      </w:pPr>
+    </w:lvl>
+    <w:lvl w:ilvl="1" w:tplc="04090019" w:tentative="1">
+      <w:start w:val="1"/>
+      <w:numFmt w:val="lowerLetter"/>
+      <w:lvlText w:val="%2."/>
+      <w:lvlJc w:val="left"/>
+      <w:pPr>
+        <w:ind w:left="1080" w:hanging="360"/>
+      </w:pPr>
+    </w:lvl>
+    <w:lvl w:ilvl="2" w:tplc="0409001B" w:tentative="1">
+      <w:start w:val="1"/>
+      <w:numFmt w:val="lowerRoman"/>
+      <w:lvlText w:val="%3."/>
+      <w:lvlJc w:val="right"/>
+      <w:pPr>
+        <w:ind w:left="1800" w:hanging="180"/>
+      </w:pPr>
+    </w:lvl>
+    <w:lvl w:ilvl="3" w:tplc="0409000F" w:tentative="1">
+      <w:start w:val="1"/>
+      <w:numFmt w:val="decimal"/>
+      <w:lvlText w:val="%4."/>
+      <w:lvlJc w:val="left"/>
+      <w:pPr>
+        <w:ind w:left="2520" w:hanging="360"/>
+      </w:pPr>
+    </w:lvl>
+    <w:lvl w:ilvl="4" w:tplc="04090019" w:tentative="1">
+      <w:start w:val="1"/>
+      <w:numFmt w:val="lowerLetter"/>
+      <w:lvlText w:val="%5."/>
+      <w:lvlJc w:val="left"/>
+      <w:pPr>
+        <w:ind w:left="3240" w:hanging="360"/>
+      </w:pPr>
+    </w:lvl>
+    <w:lvl w:ilvl="5" w:tplc="0409001B" w:tentative="1">
+      <w:start w:val="1"/>
+      <w:numFmt w:val="lowerRoman"/>
+      <w:lvlText w:val="%6."/>
+      <w:lvlJc w:val="right"/>
+      <w:pPr>
+        <w:ind w:left="3960" w:hanging="180"/>
+      </w:pPr>
+    </w:lvl>
+    <w:lvl w:ilvl="6" w:tplc="0409000F" w:tentative="1">
+      <w:start w:val="1"/>
+      <w:numFmt w:val="decimal"/>
+      <w:lvlText w:val="%7."/>
+      <w:lvlJc w:val="left"/>
+      <w:pPr>
+        <w:ind w:left="4680" w:hanging="360"/>
+      </w:pPr>
+    </w:lvl>
+    <w:lvl w:ilvl="7" w:tplc="04090019" w:tentative="1">
+      <w:start w:val="1"/>
+      <w:numFmt w:val="lowerLetter"/>
+      <w:lvlText w:val="%8."/>
+      <w:lvlJc w:val="left"/>
+      <w:pPr>
+        <w:ind w:left="5400" w:hanging="360"/>
+      </w:pPr>
+    </w:lvl>
+    <w:lvl w:ilvl="8" w:tplc="0409001B" w:tentative="1">
+      <w:start w:val="1"/>
+      <w:numFmt w:val="lowerRoman"/>
+      <w:lvlText w:val="%9."/>
+      <w:lvlJc w:val="right"/>
+      <w:pPr>
+        <w:ind w:left="6120" w:hanging="180"/>
+      </w:pPr>
+    </w:lvl>
+  </w:abstractNum>
+  <w:abstractNum w:abstractNumId="16" w15:restartNumberingAfterBreak="0">
     <w:nsid w:val="7E710FEB"/>
     <w:multiLevelType w:val="multilevel"/>
     <w:tmpl w:val="08B0991A"/>
@@ -5684,7 +6090,7 @@
     <w:abstractNumId w:val="9"/>
   </w:num>
   <w:num w:numId="16" w16cid:durableId="622421880">
-    <w:abstractNumId w:val="15"/>
+    <w:abstractNumId w:val="16"/>
   </w:num>
   <w:num w:numId="17" w16cid:durableId="636885183">
     <w:abstractNumId w:val="4"/>
@@ -5694,6 +6100,9 @@
   </w:num>
   <w:num w:numId="19" w16cid:durableId="2074424506">
     <w:abstractNumId w:val="14"/>
+  </w:num>
+  <w:num w:numId="20" w16cid:durableId="129597334">
+    <w:abstractNumId w:val="15"/>
   </w:num>
 </w:numbering>
 </file>
@@ -7098,4 +7507,16 @@
   </a:objectDefaults>
   <a:extraClrSchemeLst/>
 </a:theme>
+</file>
+
+<file path=customXml/item1.xml><?xml version="1.0" encoding="utf-8"?>
+<b:Sources xmlns:b="http://schemas.openxmlformats.org/officeDocument/2006/bibliography" xmlns="http://schemas.openxmlformats.org/officeDocument/2006/bibliography" SelectedStyle="\APASixthEditionOfficeOnline.xsl" StyleName="APA" Version="6"/>
+</file>
+
+<file path=customXml/itemProps1.xml><?xml version="1.0" encoding="utf-8"?>
+<ds:datastoreItem xmlns:ds="http://schemas.openxmlformats.org/officeDocument/2006/customXml" ds:itemID="{B713368F-B0AA-47C7-B9F4-68F567C10DB3}">
+  <ds:schemaRefs>
+    <ds:schemaRef ds:uri="http://schemas.openxmlformats.org/officeDocument/2006/bibliography"/>
+  </ds:schemaRefs>
+</ds:datastoreItem>
 </file>
</xml_diff>